<commit_message>
Update at May 22, 2021
</commit_message>
<xml_diff>
--- a/4_1_1 Final/задача.docx
+++ b/4_1_1 Final/задача.docx
@@ -1,6 +1,6 @@
 
 <file path=word/document.xml><?xml version="1.0" encoding="utf-8"?>
-<w:document xmlns:wpc="http://schemas.microsoft.com/office/word/2010/wordprocessingCanvas" xmlns:cx="http://schemas.microsoft.com/office/drawing/2014/chartex" xmlns:cx1="http://schemas.microsoft.com/office/drawing/2015/9/8/chartex" xmlns:cx2="http://schemas.microsoft.com/office/drawing/2015/10/21/chartex" xmlns:cx3="http://schemas.microsoft.com/office/drawing/2016/5/9/chartex" xmlns:cx4="http://schemas.microsoft.com/office/drawing/2016/5/10/chartex" xmlns:cx5="http://schemas.microsoft.com/office/drawing/2016/5/11/chartex" xmlns:cx6="http://schemas.microsoft.com/office/drawing/2016/5/12/chartex" xmlns:cx7="http://schemas.microsoft.com/office/drawing/2016/5/13/chartex" xmlns:cx8="http://schemas.microsoft.com/office/drawing/2016/5/14/chartex" xmlns:mc="http://schemas.openxmlformats.org/markup-compatibility/2006" xmlns:aink="http://schemas.microsoft.com/office/drawing/2016/ink" xmlns:am3d="http://schemas.microsoft.com/office/drawing/2017/model3d" xmlns:o="urn:schemas-microsoft-com:office:office" xmlns:r="http://schemas.openxmlformats.org/officeDocument/2006/relationships" xmlns:m="http://schemas.openxmlformats.org/officeDocument/2006/math" xmlns:v="urn:schemas-microsoft-com:vml" xmlns:wp14="http://schemas.microsoft.com/office/word/2010/wordprocessingDrawing" xmlns:wp="http://schemas.openxmlformats.org/drawingml/2006/wordprocessingDrawing" xmlns:w10="urn:schemas-microsoft-com:office:word" xmlns:w="http://schemas.openxmlformats.org/wordprocessingml/2006/main" xmlns:w14="http://schemas.microsoft.com/office/word/2010/wordml" xmlns:w15="http://schemas.microsoft.com/office/word/2012/wordml" xmlns:w16cid="http://schemas.microsoft.com/office/word/2016/wordml/cid" xmlns:w16se="http://schemas.microsoft.com/office/word/2015/wordml/symex" xmlns:wpg="http://schemas.microsoft.com/office/word/2010/wordprocessingGroup" xmlns:wpi="http://schemas.microsoft.com/office/word/2010/wordprocessingInk" xmlns:wne="http://schemas.microsoft.com/office/word/2006/wordml" xmlns:wps="http://schemas.microsoft.com/office/word/2010/wordprocessingShape" mc:Ignorable="w14 w15 w16se w16cid wp14">
+<w:document xmlns:wpc="http://schemas.microsoft.com/office/word/2010/wordprocessingCanvas" xmlns:cx="http://schemas.microsoft.com/office/drawing/2014/chartex" xmlns:cx1="http://schemas.microsoft.com/office/drawing/2015/9/8/chartex" xmlns:cx2="http://schemas.microsoft.com/office/drawing/2015/10/21/chartex" xmlns:cx3="http://schemas.microsoft.com/office/drawing/2016/5/9/chartex" xmlns:cx4="http://schemas.microsoft.com/office/drawing/2016/5/10/chartex" xmlns:cx5="http://schemas.microsoft.com/office/drawing/2016/5/11/chartex" xmlns:cx6="http://schemas.microsoft.com/office/drawing/2016/5/12/chartex" xmlns:cx7="http://schemas.microsoft.com/office/drawing/2016/5/13/chartex" xmlns:cx8="http://schemas.microsoft.com/office/drawing/2016/5/14/chartex" xmlns:mc="http://schemas.openxmlformats.org/markup-compatibility/2006" xmlns:aink="http://schemas.microsoft.com/office/drawing/2016/ink" xmlns:am3d="http://schemas.microsoft.com/office/drawing/2017/model3d" xmlns:o="urn:schemas-microsoft-com:office:office" xmlns:r="http://schemas.openxmlformats.org/officeDocument/2006/relationships" xmlns:m="http://schemas.openxmlformats.org/officeDocument/2006/math" xmlns:v="urn:schemas-microsoft-com:vml" xmlns:wp14="http://schemas.microsoft.com/office/word/2010/wordprocessingDrawing" xmlns:wp="http://schemas.openxmlformats.org/drawingml/2006/wordprocessingDrawing" xmlns:w10="urn:schemas-microsoft-com:office:word" xmlns:w="http://schemas.openxmlformats.org/wordprocessingml/2006/main" xmlns:w14="http://schemas.microsoft.com/office/word/2010/wordml" xmlns:w15="http://schemas.microsoft.com/office/word/2012/wordml" xmlns:w16cex="http://schemas.microsoft.com/office/word/2018/wordml/cex" xmlns:w16cid="http://schemas.microsoft.com/office/word/2016/wordml/cid" xmlns:w16="http://schemas.microsoft.com/office/word/2018/wordml" xmlns:w16se="http://schemas.microsoft.com/office/word/2015/wordml/symex" xmlns:wpg="http://schemas.microsoft.com/office/word/2010/wordprocessingGroup" xmlns:wpi="http://schemas.microsoft.com/office/word/2010/wordprocessingInk" xmlns:wne="http://schemas.microsoft.com/office/word/2006/wordml" xmlns:wps="http://schemas.microsoft.com/office/word/2010/wordprocessingShape" mc:Ignorable="w14 w15 w16se w16cid w16 w16cex wp14">
   <w:body>
     <w:p>
       <w:pPr>
@@ -172,20 +172,8 @@
           <w:szCs w:val="24"/>
           <w:lang w:val="ru-RU"/>
         </w:rPr>
-        <w:t>наименование объекта (строкового типа</w:t>
-      </w:r>
-      <w:proofErr w:type="gramStart"/>
-      <w:r>
-        <w:rPr>
-          <w:rFonts w:ascii="Courier New" w:eastAsia="Times New Roman" w:hAnsi="Courier New" w:cs="Courier New"/>
-          <w:color w:val="CECFFF"/>
-          <w:sz w:val="24"/>
-          <w:szCs w:val="24"/>
-          <w:lang w:val="ru-RU"/>
-        </w:rPr>
-        <w:t>);</w:t>
-      </w:r>
-      <w:proofErr w:type="gramEnd"/>
+        <w:t>наименование объекта (строкового типа);</w:t>
+      </w:r>
     </w:p>
     <w:p>
       <w:pPr>
@@ -236,20 +224,8 @@
           <w:szCs w:val="24"/>
           <w:lang w:val="ru-RU"/>
         </w:rPr>
-        <w:t>указатель на головной объект для текущего объекта (для корневого объекта значение указателя равно 0</w:t>
-      </w:r>
-      <w:proofErr w:type="gramStart"/>
-      <w:r>
-        <w:rPr>
-          <w:rFonts w:ascii="Courier New" w:eastAsia="Times New Roman" w:hAnsi="Courier New" w:cs="Courier New"/>
-          <w:color w:val="CECFFF"/>
-          <w:sz w:val="24"/>
-          <w:szCs w:val="24"/>
-          <w:lang w:val="ru-RU"/>
-        </w:rPr>
-        <w:t>);</w:t>
-      </w:r>
-      <w:proofErr w:type="gramEnd"/>
+        <w:t>указатель на головной объект для текущего объекта (для корневого объекта значение указателя равно 0);</w:t>
+      </w:r>
     </w:p>
     <w:p>
       <w:pPr>
@@ -375,20 +351,8 @@
           <w:szCs w:val="24"/>
           <w:lang w:val="ru-RU"/>
         </w:rPr>
-        <w:t xml:space="preserve">параметризированный конструктор с параметром указателя на головной объект в дереве </w:t>
-      </w:r>
-      <w:proofErr w:type="gramStart"/>
-      <w:r>
-        <w:rPr>
-          <w:rFonts w:ascii="Courier New" w:eastAsia="Times New Roman" w:hAnsi="Courier New" w:cs="Courier New"/>
-          <w:color w:val="CECFFF"/>
-          <w:sz w:val="24"/>
-          <w:szCs w:val="24"/>
-          <w:lang w:val="ru-RU"/>
-        </w:rPr>
-        <w:t>иерархии;</w:t>
-      </w:r>
-      <w:proofErr w:type="gramEnd"/>
+        <w:t>параметризированный конструктор с параметром указателя на головной объект в дереве иерархии;</w:t>
+      </w:r>
     </w:p>
     <w:p>
       <w:pPr>
@@ -439,20 +403,8 @@
           <w:szCs w:val="24"/>
           <w:lang w:val="ru-RU"/>
         </w:rPr>
-        <w:t xml:space="preserve">параметризированный конструктор с параметром указателя на головной объект в дереве иерархии и наименованием </w:t>
-      </w:r>
-      <w:proofErr w:type="gramStart"/>
-      <w:r>
-        <w:rPr>
-          <w:rFonts w:ascii="Courier New" w:eastAsia="Times New Roman" w:hAnsi="Courier New" w:cs="Courier New"/>
-          <w:color w:val="CECFFF"/>
-          <w:sz w:val="24"/>
-          <w:szCs w:val="24"/>
-          <w:lang w:val="ru-RU"/>
-        </w:rPr>
-        <w:t>объекта;</w:t>
-      </w:r>
-      <w:proofErr w:type="gramEnd"/>
+        <w:t>параметризированный конструктор с параметром указателя на головной объект в дереве иерархии и наименованием объекта;</w:t>
+      </w:r>
     </w:p>
     <w:p>
       <w:pPr>
@@ -503,20 +455,8 @@
           <w:szCs w:val="24"/>
           <w:lang w:val="ru-RU"/>
         </w:rPr>
-        <w:t xml:space="preserve">метод задания имени </w:t>
-      </w:r>
-      <w:proofErr w:type="gramStart"/>
-      <w:r>
-        <w:rPr>
-          <w:rFonts w:ascii="Courier New" w:eastAsia="Times New Roman" w:hAnsi="Courier New" w:cs="Courier New"/>
-          <w:color w:val="CECFFF"/>
-          <w:sz w:val="24"/>
-          <w:szCs w:val="24"/>
-          <w:lang w:val="ru-RU"/>
-        </w:rPr>
-        <w:t>объекта;</w:t>
-      </w:r>
-      <w:proofErr w:type="gramEnd"/>
+        <w:t>метод задания имени объекта;</w:t>
+      </w:r>
     </w:p>
     <w:p>
       <w:pPr>
@@ -567,20 +507,8 @@
           <w:szCs w:val="24"/>
           <w:lang w:val="ru-RU"/>
         </w:rPr>
-        <w:t xml:space="preserve">метод получения имени </w:t>
-      </w:r>
-      <w:proofErr w:type="gramStart"/>
-      <w:r>
-        <w:rPr>
-          <w:rFonts w:ascii="Courier New" w:eastAsia="Times New Roman" w:hAnsi="Courier New" w:cs="Courier New"/>
-          <w:color w:val="CECFFF"/>
-          <w:sz w:val="24"/>
-          <w:szCs w:val="24"/>
-          <w:lang w:val="ru-RU"/>
-        </w:rPr>
-        <w:t>объекта;</w:t>
-      </w:r>
-      <w:proofErr w:type="gramEnd"/>
+        <w:t>метод получения имени объекта;</w:t>
+      </w:r>
     </w:p>
     <w:p>
       <w:pPr>
@@ -2196,13 +2124,6 @@
     </w:p>
     <w:p>
       <w:pPr>
-        <w:rPr>
-          <w:lang w:val="ru-RU"/>
-        </w:rPr>
-      </w:pPr>
-    </w:p>
-    <w:p>
-      <w:pPr>
         <w:spacing w:before="100" w:beforeAutospacing="1" w:after="100" w:afterAutospacing="1" w:line="240" w:lineRule="auto"/>
         <w:rPr>
           <w:rFonts w:ascii="Times New Roman" w:eastAsia="Times New Roman" w:hAnsi="Times New Roman" w:cs="Times New Roman"/>
@@ -2217,16 +2138,7 @@
           <w:sz w:val="24"/>
           <w:szCs w:val="24"/>
         </w:rPr>
-        <w:t>cl_</w:t>
-      </w:r>
-      <w:proofErr w:type="gramStart"/>
-      <w:r>
-        <w:rPr>
-          <w:rFonts w:ascii="Times New Roman" w:eastAsia="Times New Roman" w:hAnsi="Times New Roman" w:cs="Times New Roman"/>
-          <w:sz w:val="24"/>
-          <w:szCs w:val="24"/>
-        </w:rPr>
-        <w:t>application</w:t>
+        <w:t>cl_application</w:t>
       </w:r>
       <w:proofErr w:type="spellEnd"/>
       <w:r>
@@ -2235,16 +2147,7 @@
           <w:sz w:val="24"/>
           <w:szCs w:val="24"/>
         </w:rPr>
-        <w:t>(</w:t>
-      </w:r>
-      <w:proofErr w:type="gramEnd"/>
-      <w:r>
-        <w:rPr>
-          <w:rFonts w:ascii="Times New Roman" w:eastAsia="Times New Roman" w:hAnsi="Times New Roman" w:cs="Times New Roman"/>
-          <w:sz w:val="24"/>
-          <w:szCs w:val="24"/>
-        </w:rPr>
-        <w:t>string name)</w:t>
+        <w:t>(string name)</w:t>
       </w:r>
     </w:p>
     <w:tbl>
@@ -2590,16 +2493,7 @@
           <w:sz w:val="24"/>
           <w:szCs w:val="24"/>
         </w:rPr>
-        <w:t>cl_</w:t>
-      </w:r>
-      <w:proofErr w:type="gramStart"/>
-      <w:r>
-        <w:rPr>
-          <w:rFonts w:ascii="Times New Roman" w:eastAsia="Times New Roman" w:hAnsi="Times New Roman" w:cs="Times New Roman"/>
-          <w:sz w:val="24"/>
-          <w:szCs w:val="24"/>
-        </w:rPr>
-        <w:t>application</w:t>
+        <w:t>cl_application</w:t>
       </w:r>
       <w:proofErr w:type="spellEnd"/>
       <w:r>
@@ -2611,7 +2505,6 @@
         <w:t>::</w:t>
       </w:r>
       <w:proofErr w:type="spellStart"/>
-      <w:proofErr w:type="gramEnd"/>
       <w:r>
         <w:rPr>
           <w:rFonts w:ascii="Times New Roman" w:eastAsia="Times New Roman" w:hAnsi="Times New Roman" w:cs="Times New Roman"/>
@@ -3092,6 +2985,7 @@
         <w:tc>
           <w:tcPr>
             <w:tcW w:w="2303" w:type="dxa"/>
+            <w:vMerge w:val="restart"/>
             <w:tcBorders>
               <w:top w:val="outset" w:sz="6" w:space="0" w:color="auto"/>
               <w:left w:val="outset" w:sz="6" w:space="0" w:color="auto"/>
@@ -3212,6 +3106,30 @@
         </w:trPr>
         <w:tc>
           <w:tcPr>
+            <w:tcW w:w="0" w:type="auto"/>
+            <w:vMerge/>
+            <w:tcBorders>
+              <w:top w:val="outset" w:sz="6" w:space="0" w:color="auto"/>
+              <w:left w:val="outset" w:sz="6" w:space="0" w:color="auto"/>
+              <w:bottom w:val="outset" w:sz="6" w:space="0" w:color="auto"/>
+              <w:right w:val="outset" w:sz="6" w:space="0" w:color="auto"/>
+            </w:tcBorders>
+            <w:vAlign w:val="center"/>
+            <w:hideMark/>
+          </w:tcPr>
+          <w:p>
+            <w:pPr>
+              <w:spacing w:after="0" w:line="240" w:lineRule="auto"/>
+              <w:rPr>
+                <w:rFonts w:ascii="Verdana" w:eastAsia="Times New Roman" w:hAnsi="Verdana" w:cs="Times New Roman"/>
+                <w:sz w:val="21"/>
+                <w:szCs w:val="21"/>
+              </w:rPr>
+            </w:pPr>
+          </w:p>
+        </w:tc>
+        <w:tc>
+          <w:tcPr>
             <w:tcW w:w="2303" w:type="dxa"/>
             <w:tcBorders>
               <w:top w:val="outset" w:sz="6" w:space="0" w:color="auto"/>
@@ -3237,31 +3155,8 @@
                 <w:sz w:val="21"/>
                 <w:szCs w:val="21"/>
               </w:rPr>
-              <w:t>4</w:t>
-            </w:r>
-          </w:p>
-        </w:tc>
-        <w:tc>
-          <w:tcPr>
-            <w:tcW w:w="2303" w:type="dxa"/>
-            <w:tcBorders>
-              <w:top w:val="outset" w:sz="6" w:space="0" w:color="auto"/>
-              <w:left w:val="outset" w:sz="6" w:space="0" w:color="auto"/>
-              <w:bottom w:val="outset" w:sz="6" w:space="0" w:color="auto"/>
-              <w:right w:val="outset" w:sz="6" w:space="0" w:color="auto"/>
-            </w:tcBorders>
-            <w:vAlign w:val="center"/>
-            <w:hideMark/>
-          </w:tcPr>
-          <w:p>
-            <w:pPr>
-              <w:spacing w:after="0" w:line="240" w:lineRule="auto"/>
-              <w:rPr>
-                <w:rFonts w:ascii="Verdana" w:eastAsia="Times New Roman" w:hAnsi="Verdana" w:cs="Times New Roman"/>
-                <w:sz w:val="21"/>
-                <w:szCs w:val="21"/>
-              </w:rPr>
-            </w:pPr>
+              <w:t>false</w:t>
+            </w:r>
           </w:p>
         </w:tc>
         <w:tc>
@@ -3285,60 +3180,6 @@
                 <w:szCs w:val="21"/>
               </w:rPr>
             </w:pPr>
-            <w:proofErr w:type="spellStart"/>
-            <w:r>
-              <w:rPr>
-                <w:rFonts w:ascii="Verdana" w:eastAsia="Times New Roman" w:hAnsi="Verdana" w:cs="Times New Roman"/>
-                <w:sz w:val="21"/>
-                <w:szCs w:val="21"/>
-              </w:rPr>
-              <w:t>cin</w:t>
-            </w:r>
-            <w:proofErr w:type="spellEnd"/>
-            <w:r>
-              <w:rPr>
-                <w:rFonts w:ascii="Verdana" w:eastAsia="Times New Roman" w:hAnsi="Verdana" w:cs="Times New Roman"/>
-                <w:sz w:val="21"/>
-                <w:szCs w:val="21"/>
-              </w:rPr>
-              <w:t xml:space="preserve"> &gt;&gt; </w:t>
-            </w:r>
-            <w:proofErr w:type="spellStart"/>
-            <w:r>
-              <w:rPr>
-                <w:rFonts w:ascii="Verdana" w:eastAsia="Times New Roman" w:hAnsi="Verdana" w:cs="Times New Roman"/>
-                <w:sz w:val="21"/>
-                <w:szCs w:val="21"/>
-              </w:rPr>
-              <w:t>nameParent</w:t>
-            </w:r>
-            <w:proofErr w:type="spellEnd"/>
-            <w:r>
-              <w:rPr>
-                <w:rFonts w:ascii="Verdana" w:eastAsia="Times New Roman" w:hAnsi="Verdana" w:cs="Times New Roman"/>
-                <w:sz w:val="21"/>
-                <w:szCs w:val="21"/>
-              </w:rPr>
-              <w:t>, </w:t>
-            </w:r>
-            <w:proofErr w:type="spellStart"/>
-            <w:r>
-              <w:rPr>
-                <w:rFonts w:ascii="Verdana" w:eastAsia="Times New Roman" w:hAnsi="Verdana" w:cs="Times New Roman"/>
-                <w:sz w:val="21"/>
-                <w:szCs w:val="21"/>
-              </w:rPr>
-              <w:t>nameChild</w:t>
-            </w:r>
-            <w:proofErr w:type="spellEnd"/>
-            <w:r>
-              <w:rPr>
-                <w:rFonts w:ascii="Verdana" w:eastAsia="Times New Roman" w:hAnsi="Verdana" w:cs="Times New Roman"/>
-                <w:sz w:val="21"/>
-                <w:szCs w:val="21"/>
-              </w:rPr>
-              <w:t>;</w:t>
-            </w:r>
           </w:p>
         </w:tc>
         <w:tc>
@@ -3368,7 +3209,7 @@
                 <w:sz w:val="21"/>
                 <w:szCs w:val="21"/>
               </w:rPr>
-              <w:t>5</w:t>
+              <w:t>Ø</w:t>
             </w:r>
           </w:p>
         </w:tc>
@@ -3380,164 +3221,162 @@
         <w:tc>
           <w:tcPr>
             <w:tcW w:w="2303" w:type="dxa"/>
-            <w:vMerge w:val="restart"/>
-            <w:tcBorders>
-              <w:top w:val="outset" w:sz="6" w:space="0" w:color="auto"/>
-              <w:left w:val="outset" w:sz="6" w:space="0" w:color="auto"/>
-              <w:bottom w:val="outset" w:sz="6" w:space="0" w:color="auto"/>
-              <w:right w:val="outset" w:sz="6" w:space="0" w:color="auto"/>
-            </w:tcBorders>
-            <w:vAlign w:val="center"/>
-            <w:hideMark/>
-          </w:tcPr>
-          <w:p>
-            <w:pPr>
-              <w:spacing w:after="0" w:line="240" w:lineRule="auto"/>
-              <w:rPr>
-                <w:rFonts w:ascii="Verdana" w:eastAsia="Times New Roman" w:hAnsi="Verdana" w:cs="Times New Roman"/>
-                <w:sz w:val="21"/>
-                <w:szCs w:val="21"/>
-              </w:rPr>
-            </w:pPr>
-            <w:r>
-              <w:rPr>
-                <w:rFonts w:ascii="Verdana" w:eastAsia="Times New Roman" w:hAnsi="Verdana" w:cs="Times New Roman"/>
-                <w:sz w:val="21"/>
-                <w:szCs w:val="21"/>
-              </w:rPr>
-              <w:lastRenderedPageBreak/>
+            <w:tcBorders>
+              <w:top w:val="outset" w:sz="6" w:space="0" w:color="auto"/>
+              <w:left w:val="outset" w:sz="6" w:space="0" w:color="auto"/>
+              <w:bottom w:val="outset" w:sz="6" w:space="0" w:color="auto"/>
+              <w:right w:val="outset" w:sz="6" w:space="0" w:color="auto"/>
+            </w:tcBorders>
+            <w:vAlign w:val="center"/>
+            <w:hideMark/>
+          </w:tcPr>
+          <w:p>
+            <w:pPr>
+              <w:spacing w:after="0" w:line="240" w:lineRule="auto"/>
+              <w:rPr>
+                <w:rFonts w:ascii="Verdana" w:eastAsia="Times New Roman" w:hAnsi="Verdana" w:cs="Times New Roman"/>
+                <w:sz w:val="21"/>
+                <w:szCs w:val="21"/>
+              </w:rPr>
+            </w:pPr>
+            <w:r>
+              <w:rPr>
+                <w:rFonts w:ascii="Verdana" w:eastAsia="Times New Roman" w:hAnsi="Verdana" w:cs="Times New Roman"/>
+                <w:sz w:val="21"/>
+                <w:szCs w:val="21"/>
+              </w:rPr>
+              <w:t>4</w:t>
+            </w:r>
+          </w:p>
+        </w:tc>
+        <w:tc>
+          <w:tcPr>
+            <w:tcW w:w="2303" w:type="dxa"/>
+            <w:tcBorders>
+              <w:top w:val="outset" w:sz="6" w:space="0" w:color="auto"/>
+              <w:left w:val="outset" w:sz="6" w:space="0" w:color="auto"/>
+              <w:bottom w:val="outset" w:sz="6" w:space="0" w:color="auto"/>
+              <w:right w:val="outset" w:sz="6" w:space="0" w:color="auto"/>
+            </w:tcBorders>
+            <w:vAlign w:val="center"/>
+            <w:hideMark/>
+          </w:tcPr>
+          <w:p>
+            <w:pPr>
+              <w:spacing w:after="0" w:line="240" w:lineRule="auto"/>
+              <w:rPr>
+                <w:rFonts w:ascii="Verdana" w:eastAsia="Times New Roman" w:hAnsi="Verdana" w:cs="Times New Roman"/>
+                <w:sz w:val="21"/>
+                <w:szCs w:val="21"/>
+              </w:rPr>
+            </w:pPr>
+          </w:p>
+        </w:tc>
+        <w:tc>
+          <w:tcPr>
+            <w:tcW w:w="2310" w:type="dxa"/>
+            <w:tcBorders>
+              <w:top w:val="outset" w:sz="6" w:space="0" w:color="auto"/>
+              <w:left w:val="outset" w:sz="6" w:space="0" w:color="auto"/>
+              <w:bottom w:val="outset" w:sz="6" w:space="0" w:color="auto"/>
+              <w:right w:val="outset" w:sz="6" w:space="0" w:color="auto"/>
+            </w:tcBorders>
+            <w:vAlign w:val="center"/>
+            <w:hideMark/>
+          </w:tcPr>
+          <w:p>
+            <w:pPr>
+              <w:spacing w:after="0" w:line="240" w:lineRule="auto"/>
+              <w:rPr>
+                <w:rFonts w:ascii="Verdana" w:eastAsia="Times New Roman" w:hAnsi="Verdana" w:cs="Times New Roman"/>
+                <w:sz w:val="21"/>
+                <w:szCs w:val="21"/>
+              </w:rPr>
+            </w:pPr>
+            <w:proofErr w:type="spellStart"/>
+            <w:r>
+              <w:rPr>
+                <w:rFonts w:ascii="Verdana" w:eastAsia="Times New Roman" w:hAnsi="Verdana" w:cs="Times New Roman"/>
+                <w:sz w:val="21"/>
+                <w:szCs w:val="21"/>
+              </w:rPr>
+              <w:t>cin</w:t>
+            </w:r>
+            <w:proofErr w:type="spellEnd"/>
+            <w:r>
+              <w:rPr>
+                <w:rFonts w:ascii="Verdana" w:eastAsia="Times New Roman" w:hAnsi="Verdana" w:cs="Times New Roman"/>
+                <w:sz w:val="21"/>
+                <w:szCs w:val="21"/>
+              </w:rPr>
+              <w:t xml:space="preserve"> &gt;&gt; </w:t>
+            </w:r>
+            <w:proofErr w:type="spellStart"/>
+            <w:r>
+              <w:rPr>
+                <w:rFonts w:ascii="Verdana" w:eastAsia="Times New Roman" w:hAnsi="Verdana" w:cs="Times New Roman"/>
+                <w:sz w:val="21"/>
+                <w:szCs w:val="21"/>
+              </w:rPr>
+              <w:t>nameParent</w:t>
+            </w:r>
+            <w:proofErr w:type="spellEnd"/>
+            <w:r>
+              <w:rPr>
+                <w:rFonts w:ascii="Verdana" w:eastAsia="Times New Roman" w:hAnsi="Verdana" w:cs="Times New Roman"/>
+                <w:sz w:val="21"/>
+                <w:szCs w:val="21"/>
+              </w:rPr>
+              <w:t>, </w:t>
+            </w:r>
+            <w:proofErr w:type="spellStart"/>
+            <w:r>
+              <w:rPr>
+                <w:rFonts w:ascii="Verdana" w:eastAsia="Times New Roman" w:hAnsi="Verdana" w:cs="Times New Roman"/>
+                <w:sz w:val="21"/>
+                <w:szCs w:val="21"/>
+              </w:rPr>
+              <w:t>nameChild</w:t>
+            </w:r>
+            <w:proofErr w:type="spellEnd"/>
+            <w:r>
+              <w:rPr>
+                <w:rFonts w:ascii="Verdana" w:eastAsia="Times New Roman" w:hAnsi="Verdana" w:cs="Times New Roman"/>
+                <w:sz w:val="21"/>
+                <w:szCs w:val="21"/>
+              </w:rPr>
+              <w:t>;</w:t>
+            </w:r>
+          </w:p>
+        </w:tc>
+        <w:tc>
+          <w:tcPr>
+            <w:tcW w:w="2310" w:type="dxa"/>
+            <w:tcBorders>
+              <w:top w:val="outset" w:sz="6" w:space="0" w:color="auto"/>
+              <w:left w:val="outset" w:sz="6" w:space="0" w:color="auto"/>
+              <w:bottom w:val="outset" w:sz="6" w:space="0" w:color="auto"/>
+              <w:right w:val="outset" w:sz="6" w:space="0" w:color="auto"/>
+            </w:tcBorders>
+            <w:vAlign w:val="center"/>
+            <w:hideMark/>
+          </w:tcPr>
+          <w:p>
+            <w:pPr>
+              <w:spacing w:after="0" w:line="240" w:lineRule="auto"/>
+              <w:rPr>
+                <w:rFonts w:ascii="Verdana" w:eastAsia="Times New Roman" w:hAnsi="Verdana" w:cs="Times New Roman"/>
+                <w:sz w:val="21"/>
+                <w:szCs w:val="21"/>
+              </w:rPr>
+            </w:pPr>
+            <w:r>
+              <w:rPr>
+                <w:rFonts w:ascii="Verdana" w:eastAsia="Times New Roman" w:hAnsi="Verdana" w:cs="Times New Roman"/>
+                <w:sz w:val="21"/>
+                <w:szCs w:val="21"/>
+              </w:rPr>
               <w:t>5</w:t>
-            </w:r>
-          </w:p>
-        </w:tc>
-        <w:tc>
-          <w:tcPr>
-            <w:tcW w:w="2303" w:type="dxa"/>
-            <w:tcBorders>
-              <w:top w:val="outset" w:sz="6" w:space="0" w:color="auto"/>
-              <w:left w:val="outset" w:sz="6" w:space="0" w:color="auto"/>
-              <w:bottom w:val="outset" w:sz="6" w:space="0" w:color="auto"/>
-              <w:right w:val="outset" w:sz="6" w:space="0" w:color="auto"/>
-            </w:tcBorders>
-            <w:vAlign w:val="center"/>
-            <w:hideMark/>
-          </w:tcPr>
-          <w:p>
-            <w:pPr>
-              <w:spacing w:after="0" w:line="240" w:lineRule="auto"/>
-              <w:rPr>
-                <w:rFonts w:ascii="Verdana" w:eastAsia="Times New Roman" w:hAnsi="Verdana" w:cs="Times New Roman"/>
-                <w:sz w:val="21"/>
-                <w:szCs w:val="21"/>
-              </w:rPr>
-            </w:pPr>
-            <w:r>
-              <w:rPr>
-                <w:rFonts w:ascii="Verdana" w:eastAsia="Times New Roman" w:hAnsi="Verdana" w:cs="Times New Roman"/>
-                <w:sz w:val="21"/>
-                <w:szCs w:val="21"/>
-              </w:rPr>
-              <w:t>if (</w:t>
-            </w:r>
-            <w:proofErr w:type="spellStart"/>
-            <w:proofErr w:type="gramStart"/>
-            <w:r>
-              <w:rPr>
-                <w:rFonts w:ascii="Verdana" w:eastAsia="Times New Roman" w:hAnsi="Verdana" w:cs="Times New Roman"/>
-                <w:sz w:val="21"/>
-                <w:szCs w:val="21"/>
-              </w:rPr>
-              <w:t>nameParent</w:t>
-            </w:r>
-            <w:proofErr w:type="spellEnd"/>
-            <w:r>
-              <w:rPr>
-                <w:rFonts w:ascii="Verdana" w:eastAsia="Times New Roman" w:hAnsi="Verdana" w:cs="Times New Roman"/>
-                <w:sz w:val="21"/>
-                <w:szCs w:val="21"/>
-              </w:rPr>
-              <w:t xml:space="preserve"> !</w:t>
-            </w:r>
-            <w:proofErr w:type="gramEnd"/>
-            <w:r>
-              <w:rPr>
-                <w:rFonts w:ascii="Verdana" w:eastAsia="Times New Roman" w:hAnsi="Verdana" w:cs="Times New Roman"/>
-                <w:sz w:val="21"/>
-                <w:szCs w:val="21"/>
-              </w:rPr>
-              <w:t xml:space="preserve">= </w:t>
-            </w:r>
-            <w:proofErr w:type="spellStart"/>
-            <w:r>
-              <w:rPr>
-                <w:rFonts w:ascii="Verdana" w:eastAsia="Times New Roman" w:hAnsi="Verdana" w:cs="Times New Roman"/>
-                <w:sz w:val="21"/>
-                <w:szCs w:val="21"/>
-              </w:rPr>
-              <w:t>nameChild</w:t>
-            </w:r>
-            <w:proofErr w:type="spellEnd"/>
-            <w:r>
-              <w:rPr>
-                <w:rFonts w:ascii="Verdana" w:eastAsia="Times New Roman" w:hAnsi="Verdana" w:cs="Times New Roman"/>
-                <w:sz w:val="21"/>
-                <w:szCs w:val="21"/>
-              </w:rPr>
-              <w:t>)</w:t>
-            </w:r>
-          </w:p>
-        </w:tc>
-        <w:tc>
-          <w:tcPr>
-            <w:tcW w:w="2310" w:type="dxa"/>
-            <w:tcBorders>
-              <w:top w:val="outset" w:sz="6" w:space="0" w:color="auto"/>
-              <w:left w:val="outset" w:sz="6" w:space="0" w:color="auto"/>
-              <w:bottom w:val="outset" w:sz="6" w:space="0" w:color="auto"/>
-              <w:right w:val="outset" w:sz="6" w:space="0" w:color="auto"/>
-            </w:tcBorders>
-            <w:vAlign w:val="center"/>
-            <w:hideMark/>
-          </w:tcPr>
-          <w:p>
-            <w:pPr>
-              <w:spacing w:after="0" w:line="240" w:lineRule="auto"/>
-              <w:rPr>
-                <w:rFonts w:ascii="Verdana" w:eastAsia="Times New Roman" w:hAnsi="Verdana" w:cs="Times New Roman"/>
-                <w:sz w:val="21"/>
-                <w:szCs w:val="21"/>
-              </w:rPr>
-            </w:pPr>
-          </w:p>
-        </w:tc>
-        <w:tc>
-          <w:tcPr>
-            <w:tcW w:w="2310" w:type="dxa"/>
-            <w:tcBorders>
-              <w:top w:val="outset" w:sz="6" w:space="0" w:color="auto"/>
-              <w:left w:val="outset" w:sz="6" w:space="0" w:color="auto"/>
-              <w:bottom w:val="outset" w:sz="6" w:space="0" w:color="auto"/>
-              <w:right w:val="outset" w:sz="6" w:space="0" w:color="auto"/>
-            </w:tcBorders>
-            <w:vAlign w:val="center"/>
-            <w:hideMark/>
-          </w:tcPr>
-          <w:p>
-            <w:pPr>
-              <w:spacing w:after="0" w:line="240" w:lineRule="auto"/>
-              <w:rPr>
-                <w:rFonts w:ascii="Verdana" w:eastAsia="Times New Roman" w:hAnsi="Verdana" w:cs="Times New Roman"/>
-                <w:sz w:val="21"/>
-                <w:szCs w:val="21"/>
-              </w:rPr>
-            </w:pPr>
-            <w:r>
-              <w:rPr>
-                <w:rFonts w:ascii="Verdana" w:eastAsia="Times New Roman" w:hAnsi="Verdana" w:cs="Times New Roman"/>
-                <w:sz w:val="21"/>
-                <w:szCs w:val="21"/>
-              </w:rPr>
-              <w:t>6</w:t>
             </w:r>
           </w:p>
         </w:tc>
@@ -3548,56 +3387,100 @@
         </w:trPr>
         <w:tc>
           <w:tcPr>
-            <w:tcW w:w="0" w:type="auto"/>
-            <w:vMerge/>
-            <w:tcBorders>
-              <w:top w:val="outset" w:sz="6" w:space="0" w:color="auto"/>
-              <w:left w:val="outset" w:sz="6" w:space="0" w:color="auto"/>
-              <w:bottom w:val="outset" w:sz="6" w:space="0" w:color="auto"/>
-              <w:right w:val="outset" w:sz="6" w:space="0" w:color="auto"/>
-            </w:tcBorders>
-            <w:vAlign w:val="center"/>
-            <w:hideMark/>
-          </w:tcPr>
-          <w:p>
-            <w:pPr>
-              <w:spacing w:after="0" w:line="240" w:lineRule="auto"/>
-              <w:rPr>
-                <w:rFonts w:ascii="Verdana" w:eastAsia="Times New Roman" w:hAnsi="Verdana" w:cs="Times New Roman"/>
-                <w:sz w:val="21"/>
-                <w:szCs w:val="21"/>
-              </w:rPr>
-            </w:pPr>
-          </w:p>
-        </w:tc>
-        <w:tc>
-          <w:tcPr>
             <w:tcW w:w="2303" w:type="dxa"/>
-            <w:tcBorders>
-              <w:top w:val="outset" w:sz="6" w:space="0" w:color="auto"/>
-              <w:left w:val="outset" w:sz="6" w:space="0" w:color="auto"/>
-              <w:bottom w:val="outset" w:sz="6" w:space="0" w:color="auto"/>
-              <w:right w:val="outset" w:sz="6" w:space="0" w:color="auto"/>
-            </w:tcBorders>
-            <w:vAlign w:val="center"/>
-            <w:hideMark/>
-          </w:tcPr>
-          <w:p>
-            <w:pPr>
-              <w:spacing w:after="0" w:line="240" w:lineRule="auto"/>
-              <w:rPr>
-                <w:rFonts w:ascii="Verdana" w:eastAsia="Times New Roman" w:hAnsi="Verdana" w:cs="Times New Roman"/>
-                <w:sz w:val="21"/>
-                <w:szCs w:val="21"/>
-              </w:rPr>
-            </w:pPr>
-            <w:r>
-              <w:rPr>
-                <w:rFonts w:ascii="Verdana" w:eastAsia="Times New Roman" w:hAnsi="Verdana" w:cs="Times New Roman"/>
-                <w:sz w:val="21"/>
-                <w:szCs w:val="21"/>
-              </w:rPr>
-              <w:t>else</w:t>
+            <w:vMerge w:val="restart"/>
+            <w:tcBorders>
+              <w:top w:val="outset" w:sz="6" w:space="0" w:color="auto"/>
+              <w:left w:val="outset" w:sz="6" w:space="0" w:color="auto"/>
+              <w:bottom w:val="outset" w:sz="6" w:space="0" w:color="auto"/>
+              <w:right w:val="outset" w:sz="6" w:space="0" w:color="auto"/>
+            </w:tcBorders>
+            <w:vAlign w:val="center"/>
+            <w:hideMark/>
+          </w:tcPr>
+          <w:p>
+            <w:pPr>
+              <w:spacing w:after="0" w:line="240" w:lineRule="auto"/>
+              <w:rPr>
+                <w:rFonts w:ascii="Verdana" w:eastAsia="Times New Roman" w:hAnsi="Verdana" w:cs="Times New Roman"/>
+                <w:sz w:val="21"/>
+                <w:szCs w:val="21"/>
+              </w:rPr>
+            </w:pPr>
+            <w:r>
+              <w:rPr>
+                <w:rFonts w:ascii="Verdana" w:eastAsia="Times New Roman" w:hAnsi="Verdana" w:cs="Times New Roman"/>
+                <w:sz w:val="21"/>
+                <w:szCs w:val="21"/>
+              </w:rPr>
+              <w:t>5</w:t>
+            </w:r>
+          </w:p>
+        </w:tc>
+        <w:tc>
+          <w:tcPr>
+            <w:tcW w:w="2303" w:type="dxa"/>
+            <w:tcBorders>
+              <w:top w:val="outset" w:sz="6" w:space="0" w:color="auto"/>
+              <w:left w:val="outset" w:sz="6" w:space="0" w:color="auto"/>
+              <w:bottom w:val="outset" w:sz="6" w:space="0" w:color="auto"/>
+              <w:right w:val="outset" w:sz="6" w:space="0" w:color="auto"/>
+            </w:tcBorders>
+            <w:vAlign w:val="center"/>
+            <w:hideMark/>
+          </w:tcPr>
+          <w:p>
+            <w:pPr>
+              <w:spacing w:after="0" w:line="240" w:lineRule="auto"/>
+              <w:rPr>
+                <w:rFonts w:ascii="Verdana" w:eastAsia="Times New Roman" w:hAnsi="Verdana" w:cs="Times New Roman"/>
+                <w:sz w:val="21"/>
+                <w:szCs w:val="21"/>
+              </w:rPr>
+            </w:pPr>
+            <w:r>
+              <w:rPr>
+                <w:rFonts w:ascii="Verdana" w:eastAsia="Times New Roman" w:hAnsi="Verdana" w:cs="Times New Roman"/>
+                <w:sz w:val="21"/>
+                <w:szCs w:val="21"/>
+              </w:rPr>
+              <w:t>if (</w:t>
+            </w:r>
+            <w:proofErr w:type="spellStart"/>
+            <w:r>
+              <w:rPr>
+                <w:rFonts w:ascii="Verdana" w:eastAsia="Times New Roman" w:hAnsi="Verdana" w:cs="Times New Roman"/>
+                <w:sz w:val="21"/>
+                <w:szCs w:val="21"/>
+              </w:rPr>
+              <w:t>nameParent</w:t>
+            </w:r>
+            <w:proofErr w:type="spellEnd"/>
+            <w:r>
+              <w:rPr>
+                <w:rFonts w:ascii="Verdana" w:eastAsia="Times New Roman" w:hAnsi="Verdana" w:cs="Times New Roman"/>
+                <w:sz w:val="21"/>
+                <w:szCs w:val="21"/>
+              </w:rPr>
+              <w:t xml:space="preserve"> != </w:t>
+            </w:r>
+            <w:proofErr w:type="spellStart"/>
+            <w:r>
+              <w:rPr>
+                <w:rFonts w:ascii="Verdana" w:eastAsia="Times New Roman" w:hAnsi="Verdana" w:cs="Times New Roman"/>
+                <w:sz w:val="21"/>
+                <w:szCs w:val="21"/>
+              </w:rPr>
+              <w:t>nameChild</w:t>
+            </w:r>
+            <w:proofErr w:type="spellEnd"/>
+            <w:r>
+              <w:rPr>
+                <w:rFonts w:ascii="Verdana" w:eastAsia="Times New Roman" w:hAnsi="Verdana" w:cs="Times New Roman"/>
+                <w:sz w:val="21"/>
+                <w:szCs w:val="21"/>
+              </w:rPr>
+              <w:t>)</w:t>
             </w:r>
           </w:p>
         </w:tc>
@@ -3622,14 +3505,6 @@
                 <w:szCs w:val="21"/>
               </w:rPr>
             </w:pPr>
-            <w:r>
-              <w:rPr>
-                <w:rFonts w:ascii="Verdana" w:eastAsia="Times New Roman" w:hAnsi="Verdana" w:cs="Times New Roman"/>
-                <w:sz w:val="21"/>
-                <w:szCs w:val="21"/>
-              </w:rPr>
-              <w:t>break;</w:t>
-            </w:r>
           </w:p>
         </w:tc>
         <w:tc>
@@ -3659,7 +3534,7 @@
                 <w:sz w:val="21"/>
                 <w:szCs w:val="21"/>
               </w:rPr>
-              <w:t>Ø</w:t>
+              <w:t>6</w:t>
             </w:r>
           </w:p>
         </w:tc>
@@ -3670,100 +3545,56 @@
         </w:trPr>
         <w:tc>
           <w:tcPr>
+            <w:tcW w:w="0" w:type="auto"/>
+            <w:vMerge/>
+            <w:tcBorders>
+              <w:top w:val="outset" w:sz="6" w:space="0" w:color="auto"/>
+              <w:left w:val="outset" w:sz="6" w:space="0" w:color="auto"/>
+              <w:bottom w:val="outset" w:sz="6" w:space="0" w:color="auto"/>
+              <w:right w:val="outset" w:sz="6" w:space="0" w:color="auto"/>
+            </w:tcBorders>
+            <w:vAlign w:val="center"/>
+            <w:hideMark/>
+          </w:tcPr>
+          <w:p>
+            <w:pPr>
+              <w:spacing w:after="0" w:line="240" w:lineRule="auto"/>
+              <w:rPr>
+                <w:rFonts w:ascii="Verdana" w:eastAsia="Times New Roman" w:hAnsi="Verdana" w:cs="Times New Roman"/>
+                <w:sz w:val="21"/>
+                <w:szCs w:val="21"/>
+              </w:rPr>
+            </w:pPr>
+          </w:p>
+        </w:tc>
+        <w:tc>
+          <w:tcPr>
             <w:tcW w:w="2303" w:type="dxa"/>
-            <w:vMerge w:val="restart"/>
-            <w:tcBorders>
-              <w:top w:val="outset" w:sz="6" w:space="0" w:color="auto"/>
-              <w:left w:val="outset" w:sz="6" w:space="0" w:color="auto"/>
-              <w:bottom w:val="outset" w:sz="6" w:space="0" w:color="auto"/>
-              <w:right w:val="outset" w:sz="6" w:space="0" w:color="auto"/>
-            </w:tcBorders>
-            <w:vAlign w:val="center"/>
-            <w:hideMark/>
-          </w:tcPr>
-          <w:p>
-            <w:pPr>
-              <w:spacing w:after="0" w:line="240" w:lineRule="auto"/>
-              <w:rPr>
-                <w:rFonts w:ascii="Verdana" w:eastAsia="Times New Roman" w:hAnsi="Verdana" w:cs="Times New Roman"/>
-                <w:sz w:val="21"/>
-                <w:szCs w:val="21"/>
-              </w:rPr>
-            </w:pPr>
-            <w:r>
-              <w:rPr>
-                <w:rFonts w:ascii="Verdana" w:eastAsia="Times New Roman" w:hAnsi="Verdana" w:cs="Times New Roman"/>
-                <w:sz w:val="21"/>
-                <w:szCs w:val="21"/>
-              </w:rPr>
-              <w:t>6</w:t>
-            </w:r>
-          </w:p>
-        </w:tc>
-        <w:tc>
-          <w:tcPr>
-            <w:tcW w:w="2303" w:type="dxa"/>
-            <w:tcBorders>
-              <w:top w:val="outset" w:sz="6" w:space="0" w:color="auto"/>
-              <w:left w:val="outset" w:sz="6" w:space="0" w:color="auto"/>
-              <w:bottom w:val="outset" w:sz="6" w:space="0" w:color="auto"/>
-              <w:right w:val="outset" w:sz="6" w:space="0" w:color="auto"/>
-            </w:tcBorders>
-            <w:vAlign w:val="center"/>
-            <w:hideMark/>
-          </w:tcPr>
-          <w:p>
-            <w:pPr>
-              <w:spacing w:after="0" w:line="240" w:lineRule="auto"/>
-              <w:rPr>
-                <w:rFonts w:ascii="Verdana" w:eastAsia="Times New Roman" w:hAnsi="Verdana" w:cs="Times New Roman"/>
-                <w:sz w:val="21"/>
-                <w:szCs w:val="21"/>
-              </w:rPr>
-            </w:pPr>
-            <w:r>
-              <w:rPr>
-                <w:rFonts w:ascii="Verdana" w:eastAsia="Times New Roman" w:hAnsi="Verdana" w:cs="Times New Roman"/>
-                <w:sz w:val="21"/>
-                <w:szCs w:val="21"/>
-              </w:rPr>
-              <w:t>if (</w:t>
-            </w:r>
-            <w:proofErr w:type="spellStart"/>
-            <w:r>
-              <w:rPr>
-                <w:rFonts w:ascii="Verdana" w:eastAsia="Times New Roman" w:hAnsi="Verdana" w:cs="Times New Roman"/>
-                <w:sz w:val="21"/>
-                <w:szCs w:val="21"/>
-              </w:rPr>
-              <w:t>get_object_name</w:t>
-            </w:r>
-            <w:proofErr w:type="spellEnd"/>
-            <w:r>
-              <w:rPr>
-                <w:rFonts w:ascii="Verdana" w:eastAsia="Times New Roman" w:hAnsi="Verdana" w:cs="Times New Roman"/>
-                <w:sz w:val="21"/>
-                <w:szCs w:val="21"/>
-              </w:rPr>
-              <w:t xml:space="preserve">(this) == </w:t>
-            </w:r>
-            <w:proofErr w:type="spellStart"/>
-            <w:r>
-              <w:rPr>
-                <w:rFonts w:ascii="Verdana" w:eastAsia="Times New Roman" w:hAnsi="Verdana" w:cs="Times New Roman"/>
-                <w:sz w:val="21"/>
-                <w:szCs w:val="21"/>
-              </w:rPr>
-              <w:t>nameParent</w:t>
-            </w:r>
-            <w:proofErr w:type="spellEnd"/>
-            <w:r>
-              <w:rPr>
-                <w:rFonts w:ascii="Verdana" w:eastAsia="Times New Roman" w:hAnsi="Verdana" w:cs="Times New Roman"/>
-                <w:sz w:val="21"/>
-                <w:szCs w:val="21"/>
-              </w:rPr>
-              <w:t>)</w:t>
+            <w:tcBorders>
+              <w:top w:val="outset" w:sz="6" w:space="0" w:color="auto"/>
+              <w:left w:val="outset" w:sz="6" w:space="0" w:color="auto"/>
+              <w:bottom w:val="outset" w:sz="6" w:space="0" w:color="auto"/>
+              <w:right w:val="outset" w:sz="6" w:space="0" w:color="auto"/>
+            </w:tcBorders>
+            <w:vAlign w:val="center"/>
+            <w:hideMark/>
+          </w:tcPr>
+          <w:p>
+            <w:pPr>
+              <w:spacing w:after="0" w:line="240" w:lineRule="auto"/>
+              <w:rPr>
+                <w:rFonts w:ascii="Verdana" w:eastAsia="Times New Roman" w:hAnsi="Verdana" w:cs="Times New Roman"/>
+                <w:sz w:val="21"/>
+                <w:szCs w:val="21"/>
+              </w:rPr>
+            </w:pPr>
+            <w:r>
+              <w:rPr>
+                <w:rFonts w:ascii="Verdana" w:eastAsia="Times New Roman" w:hAnsi="Verdana" w:cs="Times New Roman"/>
+                <w:sz w:val="21"/>
+                <w:szCs w:val="21"/>
+              </w:rPr>
+              <w:t>else</w:t>
             </w:r>
           </w:p>
         </w:tc>
@@ -3781,48 +3612,20 @@
           </w:tcPr>
           <w:p>
             <w:pPr>
-              <w:spacing w:after="240" w:line="240" w:lineRule="auto"/>
-              <w:rPr>
-                <w:rFonts w:ascii="Verdana" w:eastAsia="Times New Roman" w:hAnsi="Verdana" w:cs="Times New Roman"/>
-                <w:sz w:val="21"/>
-                <w:szCs w:val="21"/>
-              </w:rPr>
-            </w:pPr>
-            <w:r>
-              <w:rPr>
-                <w:rFonts w:ascii="Verdana" w:eastAsia="Times New Roman" w:hAnsi="Verdana" w:cs="Times New Roman"/>
-                <w:sz w:val="21"/>
-                <w:szCs w:val="21"/>
-              </w:rPr>
-              <w:t>ob_2 = new cl_2((</w:t>
-            </w:r>
-            <w:proofErr w:type="spellStart"/>
-            <w:r>
-              <w:rPr>
-                <w:rFonts w:ascii="Verdana" w:eastAsia="Times New Roman" w:hAnsi="Verdana" w:cs="Times New Roman"/>
-                <w:sz w:val="21"/>
-                <w:szCs w:val="21"/>
-              </w:rPr>
-              <w:t>cl_base</w:t>
-            </w:r>
-            <w:proofErr w:type="spellEnd"/>
-            <w:proofErr w:type="gramStart"/>
-            <w:r>
-              <w:rPr>
-                <w:rFonts w:ascii="Verdana" w:eastAsia="Times New Roman" w:hAnsi="Verdana" w:cs="Times New Roman"/>
-                <w:sz w:val="21"/>
-                <w:szCs w:val="21"/>
-              </w:rPr>
-              <w:t>*)this</w:t>
-            </w:r>
-            <w:proofErr w:type="gramEnd"/>
-            <w:r>
-              <w:rPr>
-                <w:rFonts w:ascii="Verdana" w:eastAsia="Times New Roman" w:hAnsi="Verdana" w:cs="Times New Roman"/>
-                <w:sz w:val="21"/>
-                <w:szCs w:val="21"/>
-              </w:rPr>
-              <w:t>);</w:t>
+              <w:spacing w:after="0" w:line="240" w:lineRule="auto"/>
+              <w:rPr>
+                <w:rFonts w:ascii="Verdana" w:eastAsia="Times New Roman" w:hAnsi="Verdana" w:cs="Times New Roman"/>
+                <w:sz w:val="21"/>
+                <w:szCs w:val="21"/>
+              </w:rPr>
+            </w:pPr>
+            <w:r>
+              <w:rPr>
+                <w:rFonts w:ascii="Verdana" w:eastAsia="Times New Roman" w:hAnsi="Verdana" w:cs="Times New Roman"/>
+                <w:sz w:val="21"/>
+                <w:szCs w:val="21"/>
+              </w:rPr>
+              <w:t>break;</w:t>
             </w:r>
           </w:p>
         </w:tc>
@@ -3853,7 +3656,7 @@
                 <w:sz w:val="21"/>
                 <w:szCs w:val="21"/>
               </w:rPr>
-              <w:t>7</w:t>
+              <w:t>Ø</w:t>
             </w:r>
           </w:p>
         </w:tc>
@@ -3864,56 +3667,100 @@
         </w:trPr>
         <w:tc>
           <w:tcPr>
-            <w:tcW w:w="0" w:type="auto"/>
-            <w:vMerge/>
-            <w:tcBorders>
-              <w:top w:val="outset" w:sz="6" w:space="0" w:color="auto"/>
-              <w:left w:val="outset" w:sz="6" w:space="0" w:color="auto"/>
-              <w:bottom w:val="outset" w:sz="6" w:space="0" w:color="auto"/>
-              <w:right w:val="outset" w:sz="6" w:space="0" w:color="auto"/>
-            </w:tcBorders>
-            <w:vAlign w:val="center"/>
-            <w:hideMark/>
-          </w:tcPr>
-          <w:p>
-            <w:pPr>
-              <w:spacing w:after="0" w:line="240" w:lineRule="auto"/>
-              <w:rPr>
-                <w:rFonts w:ascii="Verdana" w:eastAsia="Times New Roman" w:hAnsi="Verdana" w:cs="Times New Roman"/>
-                <w:sz w:val="21"/>
-                <w:szCs w:val="21"/>
-              </w:rPr>
-            </w:pPr>
-          </w:p>
-        </w:tc>
-        <w:tc>
-          <w:tcPr>
             <w:tcW w:w="2303" w:type="dxa"/>
-            <w:tcBorders>
-              <w:top w:val="outset" w:sz="6" w:space="0" w:color="auto"/>
-              <w:left w:val="outset" w:sz="6" w:space="0" w:color="auto"/>
-              <w:bottom w:val="outset" w:sz="6" w:space="0" w:color="auto"/>
-              <w:right w:val="outset" w:sz="6" w:space="0" w:color="auto"/>
-            </w:tcBorders>
-            <w:vAlign w:val="center"/>
-            <w:hideMark/>
-          </w:tcPr>
-          <w:p>
-            <w:pPr>
-              <w:spacing w:after="0" w:line="240" w:lineRule="auto"/>
-              <w:rPr>
-                <w:rFonts w:ascii="Verdana" w:eastAsia="Times New Roman" w:hAnsi="Verdana" w:cs="Times New Roman"/>
-                <w:sz w:val="21"/>
-                <w:szCs w:val="21"/>
-              </w:rPr>
-            </w:pPr>
-            <w:r>
-              <w:rPr>
-                <w:rFonts w:ascii="Verdana" w:eastAsia="Times New Roman" w:hAnsi="Verdana" w:cs="Times New Roman"/>
-                <w:sz w:val="21"/>
-                <w:szCs w:val="21"/>
-              </w:rPr>
-              <w:t>else</w:t>
+            <w:vMerge w:val="restart"/>
+            <w:tcBorders>
+              <w:top w:val="outset" w:sz="6" w:space="0" w:color="auto"/>
+              <w:left w:val="outset" w:sz="6" w:space="0" w:color="auto"/>
+              <w:bottom w:val="outset" w:sz="6" w:space="0" w:color="auto"/>
+              <w:right w:val="outset" w:sz="6" w:space="0" w:color="auto"/>
+            </w:tcBorders>
+            <w:vAlign w:val="center"/>
+            <w:hideMark/>
+          </w:tcPr>
+          <w:p>
+            <w:pPr>
+              <w:spacing w:after="0" w:line="240" w:lineRule="auto"/>
+              <w:rPr>
+                <w:rFonts w:ascii="Verdana" w:eastAsia="Times New Roman" w:hAnsi="Verdana" w:cs="Times New Roman"/>
+                <w:sz w:val="21"/>
+                <w:szCs w:val="21"/>
+              </w:rPr>
+            </w:pPr>
+            <w:r>
+              <w:rPr>
+                <w:rFonts w:ascii="Verdana" w:eastAsia="Times New Roman" w:hAnsi="Verdana" w:cs="Times New Roman"/>
+                <w:sz w:val="21"/>
+                <w:szCs w:val="21"/>
+              </w:rPr>
+              <w:t>6</w:t>
+            </w:r>
+          </w:p>
+        </w:tc>
+        <w:tc>
+          <w:tcPr>
+            <w:tcW w:w="2303" w:type="dxa"/>
+            <w:tcBorders>
+              <w:top w:val="outset" w:sz="6" w:space="0" w:color="auto"/>
+              <w:left w:val="outset" w:sz="6" w:space="0" w:color="auto"/>
+              <w:bottom w:val="outset" w:sz="6" w:space="0" w:color="auto"/>
+              <w:right w:val="outset" w:sz="6" w:space="0" w:color="auto"/>
+            </w:tcBorders>
+            <w:vAlign w:val="center"/>
+            <w:hideMark/>
+          </w:tcPr>
+          <w:p>
+            <w:pPr>
+              <w:spacing w:after="0" w:line="240" w:lineRule="auto"/>
+              <w:rPr>
+                <w:rFonts w:ascii="Verdana" w:eastAsia="Times New Roman" w:hAnsi="Verdana" w:cs="Times New Roman"/>
+                <w:sz w:val="21"/>
+                <w:szCs w:val="21"/>
+              </w:rPr>
+            </w:pPr>
+            <w:r>
+              <w:rPr>
+                <w:rFonts w:ascii="Verdana" w:eastAsia="Times New Roman" w:hAnsi="Verdana" w:cs="Times New Roman"/>
+                <w:sz w:val="21"/>
+                <w:szCs w:val="21"/>
+              </w:rPr>
+              <w:t>if (</w:t>
+            </w:r>
+            <w:proofErr w:type="spellStart"/>
+            <w:r>
+              <w:rPr>
+                <w:rFonts w:ascii="Verdana" w:eastAsia="Times New Roman" w:hAnsi="Verdana" w:cs="Times New Roman"/>
+                <w:sz w:val="21"/>
+                <w:szCs w:val="21"/>
+              </w:rPr>
+              <w:t>get_object_name</w:t>
+            </w:r>
+            <w:proofErr w:type="spellEnd"/>
+            <w:r>
+              <w:rPr>
+                <w:rFonts w:ascii="Verdana" w:eastAsia="Times New Roman" w:hAnsi="Verdana" w:cs="Times New Roman"/>
+                <w:sz w:val="21"/>
+                <w:szCs w:val="21"/>
+              </w:rPr>
+              <w:t xml:space="preserve">(this) == </w:t>
+            </w:r>
+            <w:proofErr w:type="spellStart"/>
+            <w:r>
+              <w:rPr>
+                <w:rFonts w:ascii="Verdana" w:eastAsia="Times New Roman" w:hAnsi="Verdana" w:cs="Times New Roman"/>
+                <w:sz w:val="21"/>
+                <w:szCs w:val="21"/>
+              </w:rPr>
+              <w:t>nameParent</w:t>
+            </w:r>
+            <w:proofErr w:type="spellEnd"/>
+            <w:r>
+              <w:rPr>
+                <w:rFonts w:ascii="Verdana" w:eastAsia="Times New Roman" w:hAnsi="Verdana" w:cs="Times New Roman"/>
+                <w:sz w:val="21"/>
+                <w:szCs w:val="21"/>
+              </w:rPr>
+              <w:t>)</w:t>
             </w:r>
           </w:p>
         </w:tc>
@@ -3931,84 +3778,38 @@
           </w:tcPr>
           <w:p>
             <w:pPr>
-              <w:spacing w:after="0" w:line="240" w:lineRule="auto"/>
-              <w:rPr>
-                <w:rFonts w:ascii="Verdana" w:eastAsia="Times New Roman" w:hAnsi="Verdana" w:cs="Times New Roman"/>
-                <w:sz w:val="21"/>
-                <w:szCs w:val="21"/>
-              </w:rPr>
-            </w:pPr>
-            <w:proofErr w:type="spellStart"/>
-            <w:r>
-              <w:rPr>
-                <w:rFonts w:ascii="Verdana" w:eastAsia="Times New Roman" w:hAnsi="Verdana" w:cs="Times New Roman"/>
-                <w:sz w:val="21"/>
-                <w:szCs w:val="21"/>
-              </w:rPr>
-              <w:t>add_new_</w:t>
-            </w:r>
-            <w:proofErr w:type="gramStart"/>
-            <w:r>
-              <w:rPr>
-                <w:rFonts w:ascii="Verdana" w:eastAsia="Times New Roman" w:hAnsi="Verdana" w:cs="Times New Roman"/>
-                <w:sz w:val="21"/>
-                <w:szCs w:val="21"/>
-              </w:rPr>
-              <w:t>child</w:t>
-            </w:r>
-            <w:proofErr w:type="spellEnd"/>
-            <w:r>
-              <w:rPr>
-                <w:rFonts w:ascii="Verdana" w:eastAsia="Times New Roman" w:hAnsi="Verdana" w:cs="Times New Roman"/>
-                <w:sz w:val="21"/>
-                <w:szCs w:val="21"/>
-              </w:rPr>
-              <w:t>(</w:t>
-            </w:r>
-            <w:proofErr w:type="gramEnd"/>
-            <w:r>
-              <w:rPr>
-                <w:rFonts w:ascii="Verdana" w:eastAsia="Times New Roman" w:hAnsi="Verdana" w:cs="Times New Roman"/>
-                <w:sz w:val="21"/>
-                <w:szCs w:val="21"/>
-              </w:rPr>
-              <w:t xml:space="preserve">this, </w:t>
-            </w:r>
-            <w:proofErr w:type="spellStart"/>
-            <w:r>
-              <w:rPr>
-                <w:rFonts w:ascii="Verdana" w:eastAsia="Times New Roman" w:hAnsi="Verdana" w:cs="Times New Roman"/>
-                <w:sz w:val="21"/>
-                <w:szCs w:val="21"/>
-              </w:rPr>
-              <w:t>nameParent</w:t>
-            </w:r>
-            <w:proofErr w:type="spellEnd"/>
-            <w:r>
-              <w:rPr>
-                <w:rFonts w:ascii="Verdana" w:eastAsia="Times New Roman" w:hAnsi="Verdana" w:cs="Times New Roman"/>
-                <w:sz w:val="21"/>
-                <w:szCs w:val="21"/>
-              </w:rPr>
-              <w:t xml:space="preserve">, </w:t>
-            </w:r>
-            <w:proofErr w:type="spellStart"/>
-            <w:r>
-              <w:rPr>
-                <w:rFonts w:ascii="Verdana" w:eastAsia="Times New Roman" w:hAnsi="Verdana" w:cs="Times New Roman"/>
-                <w:sz w:val="21"/>
-                <w:szCs w:val="21"/>
-              </w:rPr>
-              <w:t>nameChild</w:t>
-            </w:r>
-            <w:proofErr w:type="spellEnd"/>
-            <w:r>
-              <w:rPr>
-                <w:rFonts w:ascii="Verdana" w:eastAsia="Times New Roman" w:hAnsi="Verdana" w:cs="Times New Roman"/>
-                <w:sz w:val="21"/>
-                <w:szCs w:val="21"/>
-              </w:rPr>
-              <w:t>);</w:t>
+              <w:spacing w:after="240" w:line="240" w:lineRule="auto"/>
+              <w:rPr>
+                <w:rFonts w:ascii="Verdana" w:eastAsia="Times New Roman" w:hAnsi="Verdana" w:cs="Times New Roman"/>
+                <w:sz w:val="21"/>
+                <w:szCs w:val="21"/>
+              </w:rPr>
+            </w:pPr>
+            <w:r>
+              <w:rPr>
+                <w:rFonts w:ascii="Verdana" w:eastAsia="Times New Roman" w:hAnsi="Verdana" w:cs="Times New Roman"/>
+                <w:sz w:val="21"/>
+                <w:szCs w:val="21"/>
+              </w:rPr>
+              <w:t>ob_2 = new cl_2((</w:t>
+            </w:r>
+            <w:proofErr w:type="spellStart"/>
+            <w:r>
+              <w:rPr>
+                <w:rFonts w:ascii="Verdana" w:eastAsia="Times New Roman" w:hAnsi="Verdana" w:cs="Times New Roman"/>
+                <w:sz w:val="21"/>
+                <w:szCs w:val="21"/>
+              </w:rPr>
+              <w:t>cl_base</w:t>
+            </w:r>
+            <w:proofErr w:type="spellEnd"/>
+            <w:r>
+              <w:rPr>
+                <w:rFonts w:ascii="Verdana" w:eastAsia="Times New Roman" w:hAnsi="Verdana" w:cs="Times New Roman"/>
+                <w:sz w:val="21"/>
+                <w:szCs w:val="21"/>
+              </w:rPr>
+              <w:t>*)this);</w:t>
             </w:r>
           </w:p>
         </w:tc>
@@ -4039,7 +3840,7 @@
                 <w:sz w:val="21"/>
                 <w:szCs w:val="21"/>
               </w:rPr>
-              <w:t>3</w:t>
+              <w:t>7</w:t>
             </w:r>
           </w:p>
         </w:tc>
@@ -4050,6 +3851,174 @@
         </w:trPr>
         <w:tc>
           <w:tcPr>
+            <w:tcW w:w="0" w:type="auto"/>
+            <w:vMerge/>
+            <w:tcBorders>
+              <w:top w:val="outset" w:sz="6" w:space="0" w:color="auto"/>
+              <w:left w:val="outset" w:sz="6" w:space="0" w:color="auto"/>
+              <w:bottom w:val="outset" w:sz="6" w:space="0" w:color="auto"/>
+              <w:right w:val="outset" w:sz="6" w:space="0" w:color="auto"/>
+            </w:tcBorders>
+            <w:vAlign w:val="center"/>
+            <w:hideMark/>
+          </w:tcPr>
+          <w:p>
+            <w:pPr>
+              <w:spacing w:after="0" w:line="240" w:lineRule="auto"/>
+              <w:rPr>
+                <w:rFonts w:ascii="Verdana" w:eastAsia="Times New Roman" w:hAnsi="Verdana" w:cs="Times New Roman"/>
+                <w:sz w:val="21"/>
+                <w:szCs w:val="21"/>
+              </w:rPr>
+            </w:pPr>
+          </w:p>
+        </w:tc>
+        <w:tc>
+          <w:tcPr>
+            <w:tcW w:w="2303" w:type="dxa"/>
+            <w:tcBorders>
+              <w:top w:val="outset" w:sz="6" w:space="0" w:color="auto"/>
+              <w:left w:val="outset" w:sz="6" w:space="0" w:color="auto"/>
+              <w:bottom w:val="outset" w:sz="6" w:space="0" w:color="auto"/>
+              <w:right w:val="outset" w:sz="6" w:space="0" w:color="auto"/>
+            </w:tcBorders>
+            <w:vAlign w:val="center"/>
+            <w:hideMark/>
+          </w:tcPr>
+          <w:p>
+            <w:pPr>
+              <w:spacing w:after="0" w:line="240" w:lineRule="auto"/>
+              <w:rPr>
+                <w:rFonts w:ascii="Verdana" w:eastAsia="Times New Roman" w:hAnsi="Verdana" w:cs="Times New Roman"/>
+                <w:sz w:val="21"/>
+                <w:szCs w:val="21"/>
+              </w:rPr>
+            </w:pPr>
+            <w:r>
+              <w:rPr>
+                <w:rFonts w:ascii="Verdana" w:eastAsia="Times New Roman" w:hAnsi="Verdana" w:cs="Times New Roman"/>
+                <w:sz w:val="21"/>
+                <w:szCs w:val="21"/>
+              </w:rPr>
+              <w:t>else</w:t>
+            </w:r>
+          </w:p>
+        </w:tc>
+        <w:tc>
+          <w:tcPr>
+            <w:tcW w:w="2310" w:type="dxa"/>
+            <w:tcBorders>
+              <w:top w:val="outset" w:sz="6" w:space="0" w:color="auto"/>
+              <w:left w:val="outset" w:sz="6" w:space="0" w:color="auto"/>
+              <w:bottom w:val="outset" w:sz="6" w:space="0" w:color="auto"/>
+              <w:right w:val="outset" w:sz="6" w:space="0" w:color="auto"/>
+            </w:tcBorders>
+            <w:vAlign w:val="center"/>
+            <w:hideMark/>
+          </w:tcPr>
+          <w:p>
+            <w:pPr>
+              <w:spacing w:after="0" w:line="240" w:lineRule="auto"/>
+              <w:rPr>
+                <w:rFonts w:ascii="Verdana" w:eastAsia="Times New Roman" w:hAnsi="Verdana" w:cs="Times New Roman"/>
+                <w:sz w:val="21"/>
+                <w:szCs w:val="21"/>
+              </w:rPr>
+            </w:pPr>
+            <w:proofErr w:type="spellStart"/>
+            <w:r>
+              <w:rPr>
+                <w:rFonts w:ascii="Verdana" w:eastAsia="Times New Roman" w:hAnsi="Verdana" w:cs="Times New Roman"/>
+                <w:sz w:val="21"/>
+                <w:szCs w:val="21"/>
+              </w:rPr>
+              <w:t>add_new_child</w:t>
+            </w:r>
+            <w:proofErr w:type="spellEnd"/>
+            <w:r>
+              <w:rPr>
+                <w:rFonts w:ascii="Verdana" w:eastAsia="Times New Roman" w:hAnsi="Verdana" w:cs="Times New Roman"/>
+                <w:sz w:val="21"/>
+                <w:szCs w:val="21"/>
+              </w:rPr>
+              <w:t xml:space="preserve">(this, </w:t>
+            </w:r>
+            <w:proofErr w:type="spellStart"/>
+            <w:r>
+              <w:rPr>
+                <w:rFonts w:ascii="Verdana" w:eastAsia="Times New Roman" w:hAnsi="Verdana" w:cs="Times New Roman"/>
+                <w:sz w:val="21"/>
+                <w:szCs w:val="21"/>
+              </w:rPr>
+              <w:t>nameParent</w:t>
+            </w:r>
+            <w:proofErr w:type="spellEnd"/>
+            <w:r>
+              <w:rPr>
+                <w:rFonts w:ascii="Verdana" w:eastAsia="Times New Roman" w:hAnsi="Verdana" w:cs="Times New Roman"/>
+                <w:sz w:val="21"/>
+                <w:szCs w:val="21"/>
+              </w:rPr>
+              <w:t xml:space="preserve">, </w:t>
+            </w:r>
+            <w:proofErr w:type="spellStart"/>
+            <w:r>
+              <w:rPr>
+                <w:rFonts w:ascii="Verdana" w:eastAsia="Times New Roman" w:hAnsi="Verdana" w:cs="Times New Roman"/>
+                <w:sz w:val="21"/>
+                <w:szCs w:val="21"/>
+              </w:rPr>
+              <w:t>nameChild</w:t>
+            </w:r>
+            <w:proofErr w:type="spellEnd"/>
+            <w:r>
+              <w:rPr>
+                <w:rFonts w:ascii="Verdana" w:eastAsia="Times New Roman" w:hAnsi="Verdana" w:cs="Times New Roman"/>
+                <w:sz w:val="21"/>
+                <w:szCs w:val="21"/>
+              </w:rPr>
+              <w:t>);</w:t>
+            </w:r>
+          </w:p>
+        </w:tc>
+        <w:tc>
+          <w:tcPr>
+            <w:tcW w:w="2310" w:type="dxa"/>
+            <w:tcBorders>
+              <w:top w:val="outset" w:sz="6" w:space="0" w:color="auto"/>
+              <w:left w:val="outset" w:sz="6" w:space="0" w:color="auto"/>
+              <w:bottom w:val="outset" w:sz="6" w:space="0" w:color="auto"/>
+              <w:right w:val="outset" w:sz="6" w:space="0" w:color="auto"/>
+            </w:tcBorders>
+            <w:vAlign w:val="center"/>
+            <w:hideMark/>
+          </w:tcPr>
+          <w:p>
+            <w:pPr>
+              <w:spacing w:after="0" w:line="240" w:lineRule="auto"/>
+              <w:rPr>
+                <w:rFonts w:ascii="Verdana" w:eastAsia="Times New Roman" w:hAnsi="Verdana" w:cs="Times New Roman"/>
+                <w:sz w:val="21"/>
+                <w:szCs w:val="21"/>
+              </w:rPr>
+            </w:pPr>
+            <w:r>
+              <w:rPr>
+                <w:rFonts w:ascii="Verdana" w:eastAsia="Times New Roman" w:hAnsi="Verdana" w:cs="Times New Roman"/>
+                <w:sz w:val="21"/>
+                <w:szCs w:val="21"/>
+              </w:rPr>
+              <w:t>3</w:t>
+            </w:r>
+          </w:p>
+        </w:tc>
+      </w:tr>
+      <w:tr>
+        <w:trPr>
+          <w:tblCellSpacing w:w="15" w:type="dxa"/>
+        </w:trPr>
+        <w:tc>
+          <w:tcPr>
             <w:tcW w:w="2303" w:type="dxa"/>
             <w:tcBorders>
               <w:top w:val="outset" w:sz="6" w:space="0" w:color="auto"/>
@@ -4226,16 +4195,7 @@
           <w:sz w:val="24"/>
           <w:szCs w:val="24"/>
         </w:rPr>
-        <w:t>cl_</w:t>
-      </w:r>
-      <w:proofErr w:type="gramStart"/>
-      <w:r>
-        <w:rPr>
-          <w:rFonts w:ascii="Times New Roman" w:eastAsia="Times New Roman" w:hAnsi="Times New Roman" w:cs="Times New Roman"/>
-          <w:sz w:val="24"/>
-          <w:szCs w:val="24"/>
-        </w:rPr>
-        <w:t>application</w:t>
+        <w:t>cl_application</w:t>
       </w:r>
       <w:proofErr w:type="spellEnd"/>
       <w:r>
@@ -4247,7 +4207,6 @@
         <w:t>::</w:t>
       </w:r>
       <w:proofErr w:type="spellStart"/>
-      <w:proofErr w:type="gramEnd"/>
       <w:r>
         <w:rPr>
           <w:rFonts w:ascii="Times New Roman" w:eastAsia="Times New Roman" w:hAnsi="Times New Roman" w:cs="Times New Roman"/>
@@ -4340,7 +4299,7 @@
     </w:p>
     <w:p>
       <w:pPr>
-        <w:spacing w:after="0" w:line="240" w:lineRule="auto"/>
+        <w:spacing w:before="100" w:beforeAutospacing="1" w:after="100" w:afterAutospacing="1" w:line="240" w:lineRule="auto"/>
         <w:rPr>
           <w:rFonts w:ascii="Times New Roman" w:eastAsia="Times New Roman" w:hAnsi="Times New Roman" w:cs="Times New Roman"/>
           <w:sz w:val="24"/>
@@ -4784,7 +4743,6 @@
               <w:t>-&gt;</w:t>
             </w:r>
             <w:proofErr w:type="spellStart"/>
-            <w:proofErr w:type="gramStart"/>
             <w:r>
               <w:rPr>
                 <w:rFonts w:ascii="Verdana" w:eastAsia="Times New Roman" w:hAnsi="Verdana" w:cs="Times New Roman"/>
@@ -4794,7 +4752,6 @@
               <w:t>children.size</w:t>
             </w:r>
             <w:proofErr w:type="spellEnd"/>
-            <w:proofErr w:type="gramEnd"/>
             <w:r>
               <w:rPr>
                 <w:rFonts w:ascii="Verdana" w:eastAsia="Times New Roman" w:hAnsi="Verdana" w:cs="Times New Roman"/>
@@ -4964,7 +4921,6 @@
               <w:t>-&gt;</w:t>
             </w:r>
             <w:proofErr w:type="spellStart"/>
-            <w:proofErr w:type="gramStart"/>
             <w:r>
               <w:rPr>
                 <w:rFonts w:ascii="Verdana" w:eastAsia="Times New Roman" w:hAnsi="Verdana" w:cs="Times New Roman"/>
@@ -4974,7 +4930,6 @@
               <w:t>children.size</w:t>
             </w:r>
             <w:proofErr w:type="spellEnd"/>
-            <w:proofErr w:type="gramEnd"/>
             <w:r>
               <w:rPr>
                 <w:rFonts w:ascii="Verdana" w:eastAsia="Times New Roman" w:hAnsi="Verdana" w:cs="Times New Roman"/>
@@ -5035,7 +4990,7 @@
                 <w:sz w:val="21"/>
                 <w:szCs w:val="21"/>
               </w:rPr>
-              <w:t>6</w:t>
+              <w:t>4</w:t>
             </w:r>
           </w:p>
         </w:tc>
@@ -5133,7 +5088,6 @@
               <w:t>cl_base</w:t>
             </w:r>
             <w:proofErr w:type="spellEnd"/>
-            <w:proofErr w:type="gramStart"/>
             <w:r>
               <w:rPr>
                 <w:rFonts w:ascii="Verdana" w:eastAsia="Times New Roman" w:hAnsi="Verdana" w:cs="Times New Roman"/>
@@ -5149,16 +5103,7 @@
                 <w:sz w:val="21"/>
                 <w:szCs w:val="21"/>
               </w:rPr>
-              <w:t>ob</w:t>
-            </w:r>
-            <w:proofErr w:type="gramEnd"/>
-            <w:r>
-              <w:rPr>
-                <w:rFonts w:ascii="Verdana" w:eastAsia="Times New Roman" w:hAnsi="Verdana" w:cs="Times New Roman"/>
-                <w:sz w:val="21"/>
-                <w:szCs w:val="21"/>
-              </w:rPr>
-              <w:t>_parent</w:t>
+              <w:t>ob_parent</w:t>
             </w:r>
             <w:proofErr w:type="spellEnd"/>
             <w:r>
@@ -5221,7 +5166,7 @@
           </w:tcPr>
           <w:p>
             <w:pPr>
-              <w:spacing w:after="240" w:line="240" w:lineRule="auto"/>
+              <w:spacing w:before="100" w:beforeAutospacing="1" w:after="100" w:afterAutospacing="1" w:line="240" w:lineRule="auto"/>
               <w:rPr>
                 <w:rFonts w:ascii="Verdana" w:eastAsia="Times New Roman" w:hAnsi="Verdana" w:cs="Times New Roman"/>
                 <w:sz w:val="21"/>
@@ -5246,7 +5191,6 @@
               <w:t>cl_base</w:t>
             </w:r>
             <w:proofErr w:type="spellEnd"/>
-            <w:proofErr w:type="gramStart"/>
             <w:r>
               <w:rPr>
                 <w:rFonts w:ascii="Verdana" w:eastAsia="Times New Roman" w:hAnsi="Verdana" w:cs="Times New Roman"/>
@@ -5262,16 +5206,7 @@
                 <w:sz w:val="21"/>
                 <w:szCs w:val="21"/>
               </w:rPr>
-              <w:t>ob</w:t>
-            </w:r>
-            <w:proofErr w:type="gramEnd"/>
-            <w:r>
-              <w:rPr>
-                <w:rFonts w:ascii="Verdana" w:eastAsia="Times New Roman" w:hAnsi="Verdana" w:cs="Times New Roman"/>
-                <w:sz w:val="21"/>
-                <w:szCs w:val="21"/>
-              </w:rPr>
-              <w:t>_parent</w:t>
+              <w:t>ob_parent</w:t>
             </w:r>
             <w:proofErr w:type="spellEnd"/>
             <w:r>
@@ -5300,6 +5235,69 @@
               </w:rPr>
               <w:t>));</w:t>
             </w:r>
+            <w:r>
+              <w:rPr>
+                <w:rFonts w:ascii="Verdana" w:eastAsia="Times New Roman" w:hAnsi="Verdana" w:cs="Times New Roman"/>
+                <w:sz w:val="21"/>
+                <w:szCs w:val="21"/>
+              </w:rPr>
+              <w:br/>
+              <w:t>ob_2-&gt;</w:t>
+            </w:r>
+            <w:proofErr w:type="spellStart"/>
+            <w:r>
+              <w:rPr>
+                <w:rFonts w:ascii="Verdana" w:eastAsia="Times New Roman" w:hAnsi="Verdana" w:cs="Times New Roman"/>
+                <w:sz w:val="21"/>
+                <w:szCs w:val="21"/>
+              </w:rPr>
+              <w:t>set_object_name</w:t>
+            </w:r>
+            <w:proofErr w:type="spellEnd"/>
+            <w:r>
+              <w:rPr>
+                <w:rFonts w:ascii="Verdana" w:eastAsia="Times New Roman" w:hAnsi="Verdana" w:cs="Times New Roman"/>
+                <w:sz w:val="21"/>
+                <w:szCs w:val="21"/>
+              </w:rPr>
+              <w:t>(</w:t>
+            </w:r>
+            <w:proofErr w:type="spellStart"/>
+            <w:r>
+              <w:rPr>
+                <w:rFonts w:ascii="Verdana" w:eastAsia="Times New Roman" w:hAnsi="Verdana" w:cs="Times New Roman"/>
+                <w:sz w:val="21"/>
+                <w:szCs w:val="21"/>
+              </w:rPr>
+              <w:t>nameChild</w:t>
+            </w:r>
+            <w:proofErr w:type="spellEnd"/>
+            <w:r>
+              <w:rPr>
+                <w:rFonts w:ascii="Verdana" w:eastAsia="Times New Roman" w:hAnsi="Verdana" w:cs="Times New Roman"/>
+                <w:sz w:val="21"/>
+                <w:szCs w:val="21"/>
+              </w:rPr>
+              <w:t>);</w:t>
+            </w:r>
+          </w:p>
+          <w:p>
+            <w:pPr>
+              <w:spacing w:before="100" w:beforeAutospacing="1" w:after="100" w:afterAutospacing="1" w:line="240" w:lineRule="auto"/>
+              <w:rPr>
+                <w:rFonts w:ascii="Verdana" w:eastAsia="Times New Roman" w:hAnsi="Verdana" w:cs="Times New Roman"/>
+                <w:sz w:val="21"/>
+                <w:szCs w:val="21"/>
+              </w:rPr>
+            </w:pPr>
+            <w:r>
+              <w:rPr>
+                <w:rFonts w:ascii="Verdana" w:eastAsia="Times New Roman" w:hAnsi="Verdana" w:cs="Times New Roman"/>
+                <w:sz w:val="21"/>
+                <w:szCs w:val="21"/>
+              </w:rPr>
+              <w:t>return;</w:t>
+            </w:r>
           </w:p>
         </w:tc>
         <w:tc>
@@ -5329,7 +5327,7 @@
                 <w:sz w:val="21"/>
                 <w:szCs w:val="21"/>
               </w:rPr>
-              <w:t>4</w:t>
+              <w:t>Ø</w:t>
             </w:r>
           </w:p>
         </w:tc>
@@ -5527,49 +5525,77 @@
                 <w:szCs w:val="21"/>
               </w:rPr>
             </w:pPr>
-            <w:r>
-              <w:rPr>
-                <w:rFonts w:ascii="Verdana" w:eastAsia="Times New Roman" w:hAnsi="Verdana" w:cs="Times New Roman"/>
-                <w:sz w:val="21"/>
-                <w:szCs w:val="21"/>
-              </w:rPr>
-              <w:t>ob_2-&gt;</w:t>
-            </w:r>
-            <w:proofErr w:type="spellStart"/>
-            <w:r>
-              <w:rPr>
-                <w:rFonts w:ascii="Verdana" w:eastAsia="Times New Roman" w:hAnsi="Verdana" w:cs="Times New Roman"/>
-                <w:sz w:val="21"/>
-                <w:szCs w:val="21"/>
-              </w:rPr>
-              <w:t>set_object_name</w:t>
-            </w:r>
-            <w:proofErr w:type="spellEnd"/>
-            <w:r>
-              <w:rPr>
-                <w:rFonts w:ascii="Verdana" w:eastAsia="Times New Roman" w:hAnsi="Verdana" w:cs="Times New Roman"/>
-                <w:sz w:val="21"/>
-                <w:szCs w:val="21"/>
-              </w:rPr>
-              <w:t>(</w:t>
-            </w:r>
-            <w:proofErr w:type="spellStart"/>
-            <w:r>
-              <w:rPr>
-                <w:rFonts w:ascii="Verdana" w:eastAsia="Times New Roman" w:hAnsi="Verdana" w:cs="Times New Roman"/>
-                <w:sz w:val="21"/>
-                <w:szCs w:val="21"/>
-              </w:rPr>
-              <w:t>nameChild</w:t>
-            </w:r>
-            <w:proofErr w:type="spellEnd"/>
-            <w:r>
-              <w:rPr>
-                <w:rFonts w:ascii="Verdana" w:eastAsia="Times New Roman" w:hAnsi="Verdana" w:cs="Times New Roman"/>
-                <w:sz w:val="21"/>
-                <w:szCs w:val="21"/>
-              </w:rPr>
-              <w:t>);</w:t>
+            <w:proofErr w:type="spellStart"/>
+            <w:r>
+              <w:rPr>
+                <w:rFonts w:ascii="Verdana" w:eastAsia="Times New Roman" w:hAnsi="Verdana" w:cs="Times New Roman"/>
+                <w:sz w:val="21"/>
+                <w:szCs w:val="21"/>
+              </w:rPr>
+              <w:t>ob_parent</w:t>
+            </w:r>
+            <w:proofErr w:type="spellEnd"/>
+            <w:r>
+              <w:rPr>
+                <w:rFonts w:ascii="Verdana" w:eastAsia="Times New Roman" w:hAnsi="Verdana" w:cs="Times New Roman"/>
+                <w:sz w:val="21"/>
+                <w:szCs w:val="21"/>
+              </w:rPr>
+              <w:t>-&gt;</w:t>
+            </w:r>
+            <w:proofErr w:type="spellStart"/>
+            <w:r>
+              <w:rPr>
+                <w:rFonts w:ascii="Verdana" w:eastAsia="Times New Roman" w:hAnsi="Verdana" w:cs="Times New Roman"/>
+                <w:sz w:val="21"/>
+                <w:szCs w:val="21"/>
+              </w:rPr>
+              <w:t>it_child</w:t>
+            </w:r>
+            <w:proofErr w:type="spellEnd"/>
+            <w:r>
+              <w:rPr>
+                <w:rFonts w:ascii="Verdana" w:eastAsia="Times New Roman" w:hAnsi="Verdana" w:cs="Times New Roman"/>
+                <w:sz w:val="21"/>
+                <w:szCs w:val="21"/>
+              </w:rPr>
+              <w:t xml:space="preserve"> = </w:t>
+            </w:r>
+            <w:proofErr w:type="spellStart"/>
+            <w:r>
+              <w:rPr>
+                <w:rFonts w:ascii="Verdana" w:eastAsia="Times New Roman" w:hAnsi="Verdana" w:cs="Times New Roman"/>
+                <w:sz w:val="21"/>
+                <w:szCs w:val="21"/>
+              </w:rPr>
+              <w:t>ob_parent</w:t>
+            </w:r>
+            <w:proofErr w:type="spellEnd"/>
+            <w:r>
+              <w:rPr>
+                <w:rFonts w:ascii="Verdana" w:eastAsia="Times New Roman" w:hAnsi="Verdana" w:cs="Times New Roman"/>
+                <w:sz w:val="21"/>
+                <w:szCs w:val="21"/>
+              </w:rPr>
+              <w:t>-&gt;</w:t>
+            </w:r>
+            <w:proofErr w:type="spellStart"/>
+            <w:r>
+              <w:rPr>
+                <w:rFonts w:ascii="Verdana" w:eastAsia="Times New Roman" w:hAnsi="Verdana" w:cs="Times New Roman"/>
+                <w:sz w:val="21"/>
+                <w:szCs w:val="21"/>
+              </w:rPr>
+              <w:t>children.begin</w:t>
+            </w:r>
+            <w:proofErr w:type="spellEnd"/>
+            <w:r>
+              <w:rPr>
+                <w:rFonts w:ascii="Verdana" w:eastAsia="Times New Roman" w:hAnsi="Verdana" w:cs="Times New Roman"/>
+                <w:sz w:val="21"/>
+                <w:szCs w:val="21"/>
+              </w:rPr>
+              <w:t>();</w:t>
             </w:r>
           </w:p>
         </w:tc>
@@ -5612,6 +5638,7 @@
         <w:tc>
           <w:tcPr>
             <w:tcW w:w="2295" w:type="dxa"/>
+            <w:vMerge w:val="restart"/>
             <w:tcBorders>
               <w:top w:val="outset" w:sz="6" w:space="0" w:color="auto"/>
               <w:left w:val="outset" w:sz="6" w:space="0" w:color="auto"/>
@@ -5661,6 +5688,86 @@
                 <w:szCs w:val="21"/>
               </w:rPr>
             </w:pPr>
+            <w:r>
+              <w:rPr>
+                <w:rFonts w:ascii="Verdana" w:eastAsia="Times New Roman" w:hAnsi="Verdana" w:cs="Times New Roman"/>
+                <w:sz w:val="21"/>
+                <w:szCs w:val="21"/>
+              </w:rPr>
+              <w:t>while (</w:t>
+            </w:r>
+            <w:proofErr w:type="spellStart"/>
+            <w:r>
+              <w:rPr>
+                <w:rFonts w:ascii="Verdana" w:eastAsia="Times New Roman" w:hAnsi="Verdana" w:cs="Times New Roman"/>
+                <w:sz w:val="21"/>
+                <w:szCs w:val="21"/>
+              </w:rPr>
+              <w:t>ob_parent</w:t>
+            </w:r>
+            <w:proofErr w:type="spellEnd"/>
+            <w:r>
+              <w:rPr>
+                <w:rFonts w:ascii="Verdana" w:eastAsia="Times New Roman" w:hAnsi="Verdana" w:cs="Times New Roman"/>
+                <w:sz w:val="21"/>
+                <w:szCs w:val="21"/>
+              </w:rPr>
+              <w:t>-&gt;</w:t>
+            </w:r>
+            <w:proofErr w:type="spellStart"/>
+            <w:r>
+              <w:rPr>
+                <w:rFonts w:ascii="Verdana" w:eastAsia="Times New Roman" w:hAnsi="Verdana" w:cs="Times New Roman"/>
+                <w:sz w:val="21"/>
+                <w:szCs w:val="21"/>
+              </w:rPr>
+              <w:t>it_child</w:t>
+            </w:r>
+            <w:proofErr w:type="spellEnd"/>
+            <w:r>
+              <w:rPr>
+                <w:rFonts w:ascii="Verdana" w:eastAsia="Times New Roman" w:hAnsi="Verdana" w:cs="Times New Roman"/>
+                <w:sz w:val="21"/>
+                <w:szCs w:val="21"/>
+              </w:rPr>
+              <w:t xml:space="preserve"> != </w:t>
+            </w:r>
+            <w:proofErr w:type="spellStart"/>
+            <w:r>
+              <w:rPr>
+                <w:rFonts w:ascii="Verdana" w:eastAsia="Times New Roman" w:hAnsi="Verdana" w:cs="Times New Roman"/>
+                <w:sz w:val="21"/>
+                <w:szCs w:val="21"/>
+              </w:rPr>
+              <w:t>ob_parent</w:t>
+            </w:r>
+            <w:proofErr w:type="spellEnd"/>
+            <w:r>
+              <w:rPr>
+                <w:rFonts w:ascii="Verdana" w:eastAsia="Times New Roman" w:hAnsi="Verdana" w:cs="Times New Roman"/>
+                <w:sz w:val="21"/>
+                <w:szCs w:val="21"/>
+              </w:rPr>
+              <w:t>-&gt;</w:t>
+            </w:r>
+            <w:proofErr w:type="spellStart"/>
+            <w:r>
+              <w:rPr>
+                <w:rFonts w:ascii="Verdana" w:eastAsia="Times New Roman" w:hAnsi="Verdana" w:cs="Times New Roman"/>
+                <w:sz w:val="21"/>
+                <w:szCs w:val="21"/>
+              </w:rPr>
+              <w:t>children.end</w:t>
+            </w:r>
+            <w:proofErr w:type="spellEnd"/>
+            <w:r>
+              <w:rPr>
+                <w:rFonts w:ascii="Verdana" w:eastAsia="Times New Roman" w:hAnsi="Verdana" w:cs="Times New Roman"/>
+                <w:sz w:val="21"/>
+                <w:szCs w:val="21"/>
+              </w:rPr>
+              <w:t>())</w:t>
+            </w:r>
           </w:p>
         </w:tc>
         <w:tc>
@@ -5677,20 +5784,166 @@
           </w:tcPr>
           <w:p>
             <w:pPr>
-              <w:spacing w:after="0" w:line="240" w:lineRule="auto"/>
-              <w:rPr>
-                <w:rFonts w:ascii="Verdana" w:eastAsia="Times New Roman" w:hAnsi="Verdana" w:cs="Times New Roman"/>
-                <w:sz w:val="21"/>
-                <w:szCs w:val="21"/>
-              </w:rPr>
-            </w:pPr>
-            <w:r>
-              <w:rPr>
-                <w:rFonts w:ascii="Verdana" w:eastAsia="Times New Roman" w:hAnsi="Verdana" w:cs="Times New Roman"/>
-                <w:sz w:val="21"/>
-                <w:szCs w:val="21"/>
-              </w:rPr>
-              <w:t>return;</w:t>
+              <w:spacing w:before="100" w:beforeAutospacing="1" w:after="100" w:afterAutospacing="1" w:line="240" w:lineRule="auto"/>
+              <w:rPr>
+                <w:rFonts w:ascii="Verdana" w:eastAsia="Times New Roman" w:hAnsi="Verdana" w:cs="Times New Roman"/>
+                <w:sz w:val="21"/>
+                <w:szCs w:val="21"/>
+              </w:rPr>
+            </w:pPr>
+            <w:proofErr w:type="spellStart"/>
+            <w:r>
+              <w:rPr>
+                <w:rFonts w:ascii="Verdana" w:eastAsia="Times New Roman" w:hAnsi="Verdana" w:cs="Times New Roman"/>
+                <w:sz w:val="21"/>
+                <w:szCs w:val="21"/>
+              </w:rPr>
+              <w:t>add_new_child</w:t>
+            </w:r>
+            <w:proofErr w:type="spellEnd"/>
+            <w:r>
+              <w:rPr>
+                <w:rFonts w:ascii="Verdana" w:eastAsia="Times New Roman" w:hAnsi="Verdana" w:cs="Times New Roman"/>
+                <w:sz w:val="21"/>
+                <w:szCs w:val="21"/>
+              </w:rPr>
+              <w:t>((*(</w:t>
+            </w:r>
+            <w:proofErr w:type="spellStart"/>
+            <w:r>
+              <w:rPr>
+                <w:rFonts w:ascii="Verdana" w:eastAsia="Times New Roman" w:hAnsi="Verdana" w:cs="Times New Roman"/>
+                <w:sz w:val="21"/>
+                <w:szCs w:val="21"/>
+              </w:rPr>
+              <w:t>ob_parent</w:t>
+            </w:r>
+            <w:proofErr w:type="spellEnd"/>
+            <w:r>
+              <w:rPr>
+                <w:rFonts w:ascii="Verdana" w:eastAsia="Times New Roman" w:hAnsi="Verdana" w:cs="Times New Roman"/>
+                <w:sz w:val="21"/>
+                <w:szCs w:val="21"/>
+              </w:rPr>
+              <w:t>-&gt;</w:t>
+            </w:r>
+            <w:proofErr w:type="spellStart"/>
+            <w:r>
+              <w:rPr>
+                <w:rFonts w:ascii="Verdana" w:eastAsia="Times New Roman" w:hAnsi="Verdana" w:cs="Times New Roman"/>
+                <w:sz w:val="21"/>
+                <w:szCs w:val="21"/>
+              </w:rPr>
+              <w:t>it_child</w:t>
+            </w:r>
+            <w:proofErr w:type="spellEnd"/>
+            <w:r>
+              <w:rPr>
+                <w:rFonts w:ascii="Verdana" w:eastAsia="Times New Roman" w:hAnsi="Verdana" w:cs="Times New Roman"/>
+                <w:sz w:val="21"/>
+                <w:szCs w:val="21"/>
+              </w:rPr>
+              <w:t xml:space="preserve">)), </w:t>
+            </w:r>
+            <w:proofErr w:type="spellStart"/>
+            <w:r>
+              <w:rPr>
+                <w:rFonts w:ascii="Verdana" w:eastAsia="Times New Roman" w:hAnsi="Verdana" w:cs="Times New Roman"/>
+                <w:sz w:val="21"/>
+                <w:szCs w:val="21"/>
+              </w:rPr>
+              <w:t>nameParent</w:t>
+            </w:r>
+            <w:proofErr w:type="spellEnd"/>
+            <w:r>
+              <w:rPr>
+                <w:rFonts w:ascii="Verdana" w:eastAsia="Times New Roman" w:hAnsi="Verdana" w:cs="Times New Roman"/>
+                <w:sz w:val="21"/>
+                <w:szCs w:val="21"/>
+              </w:rPr>
+              <w:t xml:space="preserve">, </w:t>
+            </w:r>
+            <w:proofErr w:type="spellStart"/>
+            <w:r>
+              <w:rPr>
+                <w:rFonts w:ascii="Verdana" w:eastAsia="Times New Roman" w:hAnsi="Verdana" w:cs="Times New Roman"/>
+                <w:sz w:val="21"/>
+                <w:szCs w:val="21"/>
+              </w:rPr>
+              <w:t>nameChild</w:t>
+            </w:r>
+            <w:proofErr w:type="spellEnd"/>
+            <w:r>
+              <w:rPr>
+                <w:rFonts w:ascii="Verdana" w:eastAsia="Times New Roman" w:hAnsi="Verdana" w:cs="Times New Roman"/>
+                <w:sz w:val="21"/>
+                <w:szCs w:val="21"/>
+              </w:rPr>
+              <w:t xml:space="preserve">, state, </w:t>
+            </w:r>
+            <w:proofErr w:type="spellStart"/>
+            <w:r>
+              <w:rPr>
+                <w:rFonts w:ascii="Verdana" w:eastAsia="Times New Roman" w:hAnsi="Verdana" w:cs="Times New Roman"/>
+                <w:sz w:val="21"/>
+                <w:szCs w:val="21"/>
+              </w:rPr>
+              <w:t>selectFamily</w:t>
+            </w:r>
+            <w:proofErr w:type="spellEnd"/>
+            <w:r>
+              <w:rPr>
+                <w:rFonts w:ascii="Verdana" w:eastAsia="Times New Roman" w:hAnsi="Verdana" w:cs="Times New Roman"/>
+                <w:sz w:val="21"/>
+                <w:szCs w:val="21"/>
+              </w:rPr>
+              <w:t>);</w:t>
+            </w:r>
+          </w:p>
+          <w:p>
+            <w:pPr>
+              <w:spacing w:before="100" w:beforeAutospacing="1" w:after="100" w:afterAutospacing="1" w:line="240" w:lineRule="auto"/>
+              <w:rPr>
+                <w:rFonts w:ascii="Verdana" w:eastAsia="Times New Roman" w:hAnsi="Verdana" w:cs="Times New Roman"/>
+                <w:sz w:val="21"/>
+                <w:szCs w:val="21"/>
+              </w:rPr>
+            </w:pPr>
+            <w:proofErr w:type="spellStart"/>
+            <w:r>
+              <w:rPr>
+                <w:rFonts w:ascii="Verdana" w:eastAsia="Times New Roman" w:hAnsi="Verdana" w:cs="Times New Roman"/>
+                <w:sz w:val="21"/>
+                <w:szCs w:val="21"/>
+              </w:rPr>
+              <w:t>ob_parent</w:t>
+            </w:r>
+            <w:proofErr w:type="spellEnd"/>
+            <w:r>
+              <w:rPr>
+                <w:rFonts w:ascii="Verdana" w:eastAsia="Times New Roman" w:hAnsi="Verdana" w:cs="Times New Roman"/>
+                <w:sz w:val="21"/>
+                <w:szCs w:val="21"/>
+              </w:rPr>
+              <w:t>-&gt;</w:t>
+            </w:r>
+            <w:proofErr w:type="spellStart"/>
+            <w:r>
+              <w:rPr>
+                <w:rFonts w:ascii="Verdana" w:eastAsia="Times New Roman" w:hAnsi="Verdana" w:cs="Times New Roman"/>
+                <w:sz w:val="21"/>
+                <w:szCs w:val="21"/>
+              </w:rPr>
+              <w:t>it_child</w:t>
+            </w:r>
+            <w:proofErr w:type="spellEnd"/>
+            <w:r>
+              <w:rPr>
+                <w:rFonts w:ascii="Verdana" w:eastAsia="Times New Roman" w:hAnsi="Verdana" w:cs="Times New Roman"/>
+                <w:sz w:val="21"/>
+                <w:szCs w:val="21"/>
+              </w:rPr>
+              <w:t>++;</w:t>
             </w:r>
           </w:p>
         </w:tc>
@@ -5721,7 +5974,7 @@
                 <w:sz w:val="21"/>
                 <w:szCs w:val="21"/>
               </w:rPr>
-              <w:t>Ø</w:t>
+              <w:t>5</w:t>
             </w:r>
           </w:p>
         </w:tc>
@@ -5732,513 +5985,6 @@
         </w:trPr>
         <w:tc>
           <w:tcPr>
-            <w:tcW w:w="2295" w:type="dxa"/>
-            <w:tcBorders>
-              <w:top w:val="outset" w:sz="6" w:space="0" w:color="auto"/>
-              <w:left w:val="outset" w:sz="6" w:space="0" w:color="auto"/>
-              <w:bottom w:val="outset" w:sz="6" w:space="0" w:color="auto"/>
-              <w:right w:val="outset" w:sz="6" w:space="0" w:color="auto"/>
-            </w:tcBorders>
-            <w:vAlign w:val="center"/>
-            <w:hideMark/>
-          </w:tcPr>
-          <w:p>
-            <w:pPr>
-              <w:spacing w:after="0" w:line="240" w:lineRule="auto"/>
-              <w:rPr>
-                <w:rFonts w:ascii="Verdana" w:eastAsia="Times New Roman" w:hAnsi="Verdana" w:cs="Times New Roman"/>
-                <w:sz w:val="21"/>
-                <w:szCs w:val="21"/>
-              </w:rPr>
-            </w:pPr>
-            <w:r>
-              <w:rPr>
-                <w:rFonts w:ascii="Verdana" w:eastAsia="Times New Roman" w:hAnsi="Verdana" w:cs="Times New Roman"/>
-                <w:sz w:val="21"/>
-                <w:szCs w:val="21"/>
-              </w:rPr>
-              <w:t>6</w:t>
-            </w:r>
-          </w:p>
-        </w:tc>
-        <w:tc>
-          <w:tcPr>
-            <w:tcW w:w="2295" w:type="dxa"/>
-            <w:tcBorders>
-              <w:top w:val="outset" w:sz="6" w:space="0" w:color="auto"/>
-              <w:left w:val="outset" w:sz="6" w:space="0" w:color="auto"/>
-              <w:bottom w:val="outset" w:sz="6" w:space="0" w:color="auto"/>
-              <w:right w:val="outset" w:sz="6" w:space="0" w:color="auto"/>
-            </w:tcBorders>
-            <w:vAlign w:val="center"/>
-            <w:hideMark/>
-          </w:tcPr>
-          <w:p>
-            <w:pPr>
-              <w:spacing w:after="0" w:line="240" w:lineRule="auto"/>
-              <w:rPr>
-                <w:rFonts w:ascii="Verdana" w:eastAsia="Times New Roman" w:hAnsi="Verdana" w:cs="Times New Roman"/>
-                <w:sz w:val="21"/>
-                <w:szCs w:val="21"/>
-              </w:rPr>
-            </w:pPr>
-          </w:p>
-        </w:tc>
-        <w:tc>
-          <w:tcPr>
-            <w:tcW w:w="2303" w:type="dxa"/>
-            <w:tcBorders>
-              <w:top w:val="outset" w:sz="6" w:space="0" w:color="auto"/>
-              <w:left w:val="outset" w:sz="6" w:space="0" w:color="auto"/>
-              <w:bottom w:val="outset" w:sz="6" w:space="0" w:color="auto"/>
-              <w:right w:val="outset" w:sz="6" w:space="0" w:color="auto"/>
-            </w:tcBorders>
-            <w:vAlign w:val="center"/>
-            <w:hideMark/>
-          </w:tcPr>
-          <w:p>
-            <w:pPr>
-              <w:spacing w:after="0" w:line="240" w:lineRule="auto"/>
-              <w:rPr>
-                <w:rFonts w:ascii="Verdana" w:eastAsia="Times New Roman" w:hAnsi="Verdana" w:cs="Times New Roman"/>
-                <w:sz w:val="21"/>
-                <w:szCs w:val="21"/>
-              </w:rPr>
-            </w:pPr>
-            <w:proofErr w:type="spellStart"/>
-            <w:r>
-              <w:rPr>
-                <w:rFonts w:ascii="Verdana" w:eastAsia="Times New Roman" w:hAnsi="Verdana" w:cs="Times New Roman"/>
-                <w:sz w:val="21"/>
-                <w:szCs w:val="21"/>
-              </w:rPr>
-              <w:t>ob_parent</w:t>
-            </w:r>
-            <w:proofErr w:type="spellEnd"/>
-            <w:r>
-              <w:rPr>
-                <w:rFonts w:ascii="Verdana" w:eastAsia="Times New Roman" w:hAnsi="Verdana" w:cs="Times New Roman"/>
-                <w:sz w:val="21"/>
-                <w:szCs w:val="21"/>
-              </w:rPr>
-              <w:t>-&gt;</w:t>
-            </w:r>
-            <w:proofErr w:type="spellStart"/>
-            <w:r>
-              <w:rPr>
-                <w:rFonts w:ascii="Verdana" w:eastAsia="Times New Roman" w:hAnsi="Verdana" w:cs="Times New Roman"/>
-                <w:sz w:val="21"/>
-                <w:szCs w:val="21"/>
-              </w:rPr>
-              <w:t>it_child</w:t>
-            </w:r>
-            <w:proofErr w:type="spellEnd"/>
-            <w:r>
-              <w:rPr>
-                <w:rFonts w:ascii="Verdana" w:eastAsia="Times New Roman" w:hAnsi="Verdana" w:cs="Times New Roman"/>
-                <w:sz w:val="21"/>
-                <w:szCs w:val="21"/>
-              </w:rPr>
-              <w:t xml:space="preserve"> = </w:t>
-            </w:r>
-            <w:proofErr w:type="spellStart"/>
-            <w:r>
-              <w:rPr>
-                <w:rFonts w:ascii="Verdana" w:eastAsia="Times New Roman" w:hAnsi="Verdana" w:cs="Times New Roman"/>
-                <w:sz w:val="21"/>
-                <w:szCs w:val="21"/>
-              </w:rPr>
-              <w:t>ob_parent</w:t>
-            </w:r>
-            <w:proofErr w:type="spellEnd"/>
-            <w:r>
-              <w:rPr>
-                <w:rFonts w:ascii="Verdana" w:eastAsia="Times New Roman" w:hAnsi="Verdana" w:cs="Times New Roman"/>
-                <w:sz w:val="21"/>
-                <w:szCs w:val="21"/>
-              </w:rPr>
-              <w:t>-&gt;</w:t>
-            </w:r>
-            <w:proofErr w:type="spellStart"/>
-            <w:proofErr w:type="gramStart"/>
-            <w:r>
-              <w:rPr>
-                <w:rFonts w:ascii="Verdana" w:eastAsia="Times New Roman" w:hAnsi="Verdana" w:cs="Times New Roman"/>
-                <w:sz w:val="21"/>
-                <w:szCs w:val="21"/>
-              </w:rPr>
-              <w:t>children.begin</w:t>
-            </w:r>
-            <w:proofErr w:type="spellEnd"/>
-            <w:proofErr w:type="gramEnd"/>
-            <w:r>
-              <w:rPr>
-                <w:rFonts w:ascii="Verdana" w:eastAsia="Times New Roman" w:hAnsi="Verdana" w:cs="Times New Roman"/>
-                <w:sz w:val="21"/>
-                <w:szCs w:val="21"/>
-              </w:rPr>
-              <w:t>();</w:t>
-            </w:r>
-          </w:p>
-        </w:tc>
-        <w:tc>
-          <w:tcPr>
-            <w:tcW w:w="2303" w:type="dxa"/>
-            <w:tcBorders>
-              <w:top w:val="outset" w:sz="6" w:space="0" w:color="auto"/>
-              <w:left w:val="outset" w:sz="6" w:space="0" w:color="auto"/>
-              <w:bottom w:val="outset" w:sz="6" w:space="0" w:color="auto"/>
-              <w:right w:val="outset" w:sz="6" w:space="0" w:color="auto"/>
-            </w:tcBorders>
-            <w:vAlign w:val="center"/>
-            <w:hideMark/>
-          </w:tcPr>
-          <w:p>
-            <w:pPr>
-              <w:spacing w:after="0" w:line="240" w:lineRule="auto"/>
-              <w:rPr>
-                <w:rFonts w:ascii="Verdana" w:eastAsia="Times New Roman" w:hAnsi="Verdana" w:cs="Times New Roman"/>
-                <w:sz w:val="21"/>
-                <w:szCs w:val="21"/>
-              </w:rPr>
-            </w:pPr>
-            <w:r>
-              <w:rPr>
-                <w:rFonts w:ascii="Verdana" w:eastAsia="Times New Roman" w:hAnsi="Verdana" w:cs="Times New Roman"/>
-                <w:sz w:val="21"/>
-                <w:szCs w:val="21"/>
-              </w:rPr>
-              <w:t>7</w:t>
-            </w:r>
-          </w:p>
-        </w:tc>
-      </w:tr>
-      <w:tr>
-        <w:trPr>
-          <w:tblCellSpacing w:w="15" w:type="dxa"/>
-        </w:trPr>
-        <w:tc>
-          <w:tcPr>
-            <w:tcW w:w="2295" w:type="dxa"/>
-            <w:vMerge w:val="restart"/>
-            <w:tcBorders>
-              <w:top w:val="outset" w:sz="6" w:space="0" w:color="auto"/>
-              <w:left w:val="outset" w:sz="6" w:space="0" w:color="auto"/>
-              <w:bottom w:val="outset" w:sz="6" w:space="0" w:color="auto"/>
-              <w:right w:val="outset" w:sz="6" w:space="0" w:color="auto"/>
-            </w:tcBorders>
-            <w:vAlign w:val="center"/>
-            <w:hideMark/>
-          </w:tcPr>
-          <w:p>
-            <w:pPr>
-              <w:spacing w:after="0" w:line="240" w:lineRule="auto"/>
-              <w:rPr>
-                <w:rFonts w:ascii="Verdana" w:eastAsia="Times New Roman" w:hAnsi="Verdana" w:cs="Times New Roman"/>
-                <w:sz w:val="21"/>
-                <w:szCs w:val="21"/>
-              </w:rPr>
-            </w:pPr>
-            <w:r>
-              <w:rPr>
-                <w:rFonts w:ascii="Verdana" w:eastAsia="Times New Roman" w:hAnsi="Verdana" w:cs="Times New Roman"/>
-                <w:sz w:val="21"/>
-                <w:szCs w:val="21"/>
-              </w:rPr>
-              <w:t>7</w:t>
-            </w:r>
-          </w:p>
-        </w:tc>
-        <w:tc>
-          <w:tcPr>
-            <w:tcW w:w="2295" w:type="dxa"/>
-            <w:tcBorders>
-              <w:top w:val="outset" w:sz="6" w:space="0" w:color="auto"/>
-              <w:left w:val="outset" w:sz="6" w:space="0" w:color="auto"/>
-              <w:bottom w:val="outset" w:sz="6" w:space="0" w:color="auto"/>
-              <w:right w:val="outset" w:sz="6" w:space="0" w:color="auto"/>
-            </w:tcBorders>
-            <w:vAlign w:val="center"/>
-            <w:hideMark/>
-          </w:tcPr>
-          <w:p>
-            <w:pPr>
-              <w:spacing w:after="0" w:line="240" w:lineRule="auto"/>
-              <w:rPr>
-                <w:rFonts w:ascii="Verdana" w:eastAsia="Times New Roman" w:hAnsi="Verdana" w:cs="Times New Roman"/>
-                <w:sz w:val="21"/>
-                <w:szCs w:val="21"/>
-              </w:rPr>
-            </w:pPr>
-            <w:r>
-              <w:rPr>
-                <w:rFonts w:ascii="Verdana" w:eastAsia="Times New Roman" w:hAnsi="Verdana" w:cs="Times New Roman"/>
-                <w:sz w:val="21"/>
-                <w:szCs w:val="21"/>
-              </w:rPr>
-              <w:t>while (</w:t>
-            </w:r>
-            <w:proofErr w:type="spellStart"/>
-            <w:r>
-              <w:rPr>
-                <w:rFonts w:ascii="Verdana" w:eastAsia="Times New Roman" w:hAnsi="Verdana" w:cs="Times New Roman"/>
-                <w:sz w:val="21"/>
-                <w:szCs w:val="21"/>
-              </w:rPr>
-              <w:t>ob_parent</w:t>
-            </w:r>
-            <w:proofErr w:type="spellEnd"/>
-            <w:r>
-              <w:rPr>
-                <w:rFonts w:ascii="Verdana" w:eastAsia="Times New Roman" w:hAnsi="Verdana" w:cs="Times New Roman"/>
-                <w:sz w:val="21"/>
-                <w:szCs w:val="21"/>
-              </w:rPr>
-              <w:t>-&gt;</w:t>
-            </w:r>
-            <w:proofErr w:type="spellStart"/>
-            <w:r>
-              <w:rPr>
-                <w:rFonts w:ascii="Verdana" w:eastAsia="Times New Roman" w:hAnsi="Verdana" w:cs="Times New Roman"/>
-                <w:sz w:val="21"/>
-                <w:szCs w:val="21"/>
-              </w:rPr>
-              <w:t>it_</w:t>
-            </w:r>
-            <w:proofErr w:type="gramStart"/>
-            <w:r>
-              <w:rPr>
-                <w:rFonts w:ascii="Verdana" w:eastAsia="Times New Roman" w:hAnsi="Verdana" w:cs="Times New Roman"/>
-                <w:sz w:val="21"/>
-                <w:szCs w:val="21"/>
-              </w:rPr>
-              <w:t>child</w:t>
-            </w:r>
-            <w:proofErr w:type="spellEnd"/>
-            <w:r>
-              <w:rPr>
-                <w:rFonts w:ascii="Verdana" w:eastAsia="Times New Roman" w:hAnsi="Verdana" w:cs="Times New Roman"/>
-                <w:sz w:val="21"/>
-                <w:szCs w:val="21"/>
-              </w:rPr>
-              <w:t xml:space="preserve"> !</w:t>
-            </w:r>
-            <w:proofErr w:type="gramEnd"/>
-            <w:r>
-              <w:rPr>
-                <w:rFonts w:ascii="Verdana" w:eastAsia="Times New Roman" w:hAnsi="Verdana" w:cs="Times New Roman"/>
-                <w:sz w:val="21"/>
-                <w:szCs w:val="21"/>
-              </w:rPr>
-              <w:t xml:space="preserve">= </w:t>
-            </w:r>
-            <w:proofErr w:type="spellStart"/>
-            <w:r>
-              <w:rPr>
-                <w:rFonts w:ascii="Verdana" w:eastAsia="Times New Roman" w:hAnsi="Verdana" w:cs="Times New Roman"/>
-                <w:sz w:val="21"/>
-                <w:szCs w:val="21"/>
-              </w:rPr>
-              <w:t>ob_parent</w:t>
-            </w:r>
-            <w:proofErr w:type="spellEnd"/>
-            <w:r>
-              <w:rPr>
-                <w:rFonts w:ascii="Verdana" w:eastAsia="Times New Roman" w:hAnsi="Verdana" w:cs="Times New Roman"/>
-                <w:sz w:val="21"/>
-                <w:szCs w:val="21"/>
-              </w:rPr>
-              <w:t>-&gt;</w:t>
-            </w:r>
-            <w:proofErr w:type="spellStart"/>
-            <w:r>
-              <w:rPr>
-                <w:rFonts w:ascii="Verdana" w:eastAsia="Times New Roman" w:hAnsi="Verdana" w:cs="Times New Roman"/>
-                <w:sz w:val="21"/>
-                <w:szCs w:val="21"/>
-              </w:rPr>
-              <w:t>children.end</w:t>
-            </w:r>
-            <w:proofErr w:type="spellEnd"/>
-            <w:r>
-              <w:rPr>
-                <w:rFonts w:ascii="Verdana" w:eastAsia="Times New Roman" w:hAnsi="Verdana" w:cs="Times New Roman"/>
-                <w:sz w:val="21"/>
-                <w:szCs w:val="21"/>
-              </w:rPr>
-              <w:t>())</w:t>
-            </w:r>
-          </w:p>
-        </w:tc>
-        <w:tc>
-          <w:tcPr>
-            <w:tcW w:w="2303" w:type="dxa"/>
-            <w:tcBorders>
-              <w:top w:val="outset" w:sz="6" w:space="0" w:color="auto"/>
-              <w:left w:val="outset" w:sz="6" w:space="0" w:color="auto"/>
-              <w:bottom w:val="outset" w:sz="6" w:space="0" w:color="auto"/>
-              <w:right w:val="outset" w:sz="6" w:space="0" w:color="auto"/>
-            </w:tcBorders>
-            <w:vAlign w:val="center"/>
-            <w:hideMark/>
-          </w:tcPr>
-          <w:p>
-            <w:pPr>
-              <w:spacing w:after="0" w:line="240" w:lineRule="auto"/>
-              <w:rPr>
-                <w:rFonts w:ascii="Verdana" w:eastAsia="Times New Roman" w:hAnsi="Verdana" w:cs="Times New Roman"/>
-                <w:sz w:val="21"/>
-                <w:szCs w:val="21"/>
-              </w:rPr>
-            </w:pPr>
-            <w:proofErr w:type="spellStart"/>
-            <w:r>
-              <w:rPr>
-                <w:rFonts w:ascii="Verdana" w:eastAsia="Times New Roman" w:hAnsi="Verdana" w:cs="Times New Roman"/>
-                <w:sz w:val="21"/>
-                <w:szCs w:val="21"/>
-              </w:rPr>
-              <w:t>add_new_child</w:t>
-            </w:r>
-            <w:proofErr w:type="spellEnd"/>
-            <w:r>
-              <w:rPr>
-                <w:rFonts w:ascii="Verdana" w:eastAsia="Times New Roman" w:hAnsi="Verdana" w:cs="Times New Roman"/>
-                <w:sz w:val="21"/>
-                <w:szCs w:val="21"/>
-              </w:rPr>
-              <w:t>((*(</w:t>
-            </w:r>
-            <w:proofErr w:type="spellStart"/>
-            <w:r>
-              <w:rPr>
-                <w:rFonts w:ascii="Verdana" w:eastAsia="Times New Roman" w:hAnsi="Verdana" w:cs="Times New Roman"/>
-                <w:sz w:val="21"/>
-                <w:szCs w:val="21"/>
-              </w:rPr>
-              <w:t>ob_parent</w:t>
-            </w:r>
-            <w:proofErr w:type="spellEnd"/>
-            <w:r>
-              <w:rPr>
-                <w:rFonts w:ascii="Verdana" w:eastAsia="Times New Roman" w:hAnsi="Verdana" w:cs="Times New Roman"/>
-                <w:sz w:val="21"/>
-                <w:szCs w:val="21"/>
-              </w:rPr>
-              <w:t>-&gt;</w:t>
-            </w:r>
-            <w:proofErr w:type="spellStart"/>
-            <w:r>
-              <w:rPr>
-                <w:rFonts w:ascii="Verdana" w:eastAsia="Times New Roman" w:hAnsi="Verdana" w:cs="Times New Roman"/>
-                <w:sz w:val="21"/>
-                <w:szCs w:val="21"/>
-              </w:rPr>
-              <w:t>it_child</w:t>
-            </w:r>
-            <w:proofErr w:type="spellEnd"/>
-            <w:r>
-              <w:rPr>
-                <w:rFonts w:ascii="Verdana" w:eastAsia="Times New Roman" w:hAnsi="Verdana" w:cs="Times New Roman"/>
-                <w:sz w:val="21"/>
-                <w:szCs w:val="21"/>
-              </w:rPr>
-              <w:t xml:space="preserve">)), </w:t>
-            </w:r>
-            <w:proofErr w:type="spellStart"/>
-            <w:r>
-              <w:rPr>
-                <w:rFonts w:ascii="Verdana" w:eastAsia="Times New Roman" w:hAnsi="Verdana" w:cs="Times New Roman"/>
-                <w:sz w:val="21"/>
-                <w:szCs w:val="21"/>
-              </w:rPr>
-              <w:t>nameParent</w:t>
-            </w:r>
-            <w:proofErr w:type="spellEnd"/>
-            <w:r>
-              <w:rPr>
-                <w:rFonts w:ascii="Verdana" w:eastAsia="Times New Roman" w:hAnsi="Verdana" w:cs="Times New Roman"/>
-                <w:sz w:val="21"/>
-                <w:szCs w:val="21"/>
-              </w:rPr>
-              <w:t xml:space="preserve">, </w:t>
-            </w:r>
-            <w:proofErr w:type="spellStart"/>
-            <w:r>
-              <w:rPr>
-                <w:rFonts w:ascii="Verdana" w:eastAsia="Times New Roman" w:hAnsi="Verdana" w:cs="Times New Roman"/>
-                <w:sz w:val="21"/>
-                <w:szCs w:val="21"/>
-              </w:rPr>
-              <w:t>nameChild</w:t>
-            </w:r>
-            <w:proofErr w:type="spellEnd"/>
-            <w:r>
-              <w:rPr>
-                <w:rFonts w:ascii="Verdana" w:eastAsia="Times New Roman" w:hAnsi="Verdana" w:cs="Times New Roman"/>
-                <w:sz w:val="21"/>
-                <w:szCs w:val="21"/>
-              </w:rPr>
-              <w:t xml:space="preserve">, state, </w:t>
-            </w:r>
-            <w:proofErr w:type="spellStart"/>
-            <w:r>
-              <w:rPr>
-                <w:rFonts w:ascii="Verdana" w:eastAsia="Times New Roman" w:hAnsi="Verdana" w:cs="Times New Roman"/>
-                <w:sz w:val="21"/>
-                <w:szCs w:val="21"/>
-              </w:rPr>
-              <w:t>selectFamily</w:t>
-            </w:r>
-            <w:proofErr w:type="spellEnd"/>
-            <w:r>
-              <w:rPr>
-                <w:rFonts w:ascii="Verdana" w:eastAsia="Times New Roman" w:hAnsi="Verdana" w:cs="Times New Roman"/>
-                <w:sz w:val="21"/>
-                <w:szCs w:val="21"/>
-              </w:rPr>
-              <w:t>);</w:t>
-            </w:r>
-          </w:p>
-        </w:tc>
-        <w:tc>
-          <w:tcPr>
-            <w:tcW w:w="2303" w:type="dxa"/>
-            <w:tcBorders>
-              <w:top w:val="outset" w:sz="6" w:space="0" w:color="auto"/>
-              <w:left w:val="outset" w:sz="6" w:space="0" w:color="auto"/>
-              <w:bottom w:val="outset" w:sz="6" w:space="0" w:color="auto"/>
-              <w:right w:val="outset" w:sz="6" w:space="0" w:color="auto"/>
-            </w:tcBorders>
-            <w:vAlign w:val="center"/>
-            <w:hideMark/>
-          </w:tcPr>
-          <w:p>
-            <w:pPr>
-              <w:spacing w:after="0" w:line="240" w:lineRule="auto"/>
-              <w:rPr>
-                <w:rFonts w:ascii="Verdana" w:eastAsia="Times New Roman" w:hAnsi="Verdana" w:cs="Times New Roman"/>
-                <w:sz w:val="21"/>
-                <w:szCs w:val="21"/>
-              </w:rPr>
-            </w:pPr>
-            <w:r>
-              <w:rPr>
-                <w:rFonts w:ascii="Verdana" w:eastAsia="Times New Roman" w:hAnsi="Verdana" w:cs="Times New Roman"/>
-                <w:sz w:val="21"/>
-                <w:szCs w:val="21"/>
-              </w:rPr>
-              <w:t>8</w:t>
-            </w:r>
-          </w:p>
-        </w:tc>
-      </w:tr>
-      <w:tr>
-        <w:trPr>
-          <w:tblCellSpacing w:w="15" w:type="dxa"/>
-        </w:trPr>
-        <w:tc>
-          <w:tcPr>
             <w:tcW w:w="0" w:type="auto"/>
             <w:vMerge/>
             <w:tcBorders>
@@ -6337,7 +6083,6 @@
               <w:t>-&gt;</w:t>
             </w:r>
             <w:proofErr w:type="spellStart"/>
-            <w:proofErr w:type="gramStart"/>
             <w:r>
               <w:rPr>
                 <w:rFonts w:ascii="Verdana" w:eastAsia="Times New Roman" w:hAnsi="Verdana" w:cs="Times New Roman"/>
@@ -6353,16 +6098,7 @@
                 <w:sz w:val="21"/>
                 <w:szCs w:val="21"/>
               </w:rPr>
-              <w:t>(</w:t>
-            </w:r>
-            <w:proofErr w:type="gramEnd"/>
-            <w:r>
-              <w:rPr>
-                <w:rFonts w:ascii="Verdana" w:eastAsia="Times New Roman" w:hAnsi="Verdana" w:cs="Times New Roman"/>
-                <w:sz w:val="21"/>
-                <w:szCs w:val="21"/>
-              </w:rPr>
-              <w:t>)</w:t>
+              <w:t>()</w:t>
             </w:r>
           </w:p>
         </w:tc>
@@ -6417,155 +6153,6 @@
                 <w:szCs w:val="21"/>
               </w:rPr>
               <w:t>Ø</w:t>
-            </w:r>
-          </w:p>
-        </w:tc>
-      </w:tr>
-      <w:tr>
-        <w:trPr>
-          <w:tblCellSpacing w:w="15" w:type="dxa"/>
-        </w:trPr>
-        <w:tc>
-          <w:tcPr>
-            <w:tcW w:w="2295" w:type="dxa"/>
-            <w:tcBorders>
-              <w:top w:val="outset" w:sz="6" w:space="0" w:color="auto"/>
-              <w:left w:val="outset" w:sz="6" w:space="0" w:color="auto"/>
-              <w:bottom w:val="outset" w:sz="6" w:space="0" w:color="auto"/>
-              <w:right w:val="outset" w:sz="6" w:space="0" w:color="auto"/>
-            </w:tcBorders>
-            <w:vAlign w:val="center"/>
-            <w:hideMark/>
-          </w:tcPr>
-          <w:p>
-            <w:pPr>
-              <w:spacing w:after="0" w:line="240" w:lineRule="auto"/>
-              <w:rPr>
-                <w:rFonts w:ascii="Verdana" w:eastAsia="Times New Roman" w:hAnsi="Verdana" w:cs="Times New Roman"/>
-                <w:sz w:val="21"/>
-                <w:szCs w:val="21"/>
-              </w:rPr>
-            </w:pPr>
-            <w:r>
-              <w:rPr>
-                <w:rFonts w:ascii="Verdana" w:eastAsia="Times New Roman" w:hAnsi="Verdana" w:cs="Times New Roman"/>
-                <w:sz w:val="21"/>
-                <w:szCs w:val="21"/>
-              </w:rPr>
-              <w:t>8</w:t>
-            </w:r>
-          </w:p>
-        </w:tc>
-        <w:tc>
-          <w:tcPr>
-            <w:tcW w:w="2295" w:type="dxa"/>
-            <w:tcBorders>
-              <w:top w:val="outset" w:sz="6" w:space="0" w:color="auto"/>
-              <w:left w:val="outset" w:sz="6" w:space="0" w:color="auto"/>
-              <w:bottom w:val="outset" w:sz="6" w:space="0" w:color="auto"/>
-              <w:right w:val="outset" w:sz="6" w:space="0" w:color="auto"/>
-            </w:tcBorders>
-            <w:vAlign w:val="center"/>
-            <w:hideMark/>
-          </w:tcPr>
-          <w:p>
-            <w:pPr>
-              <w:spacing w:after="0" w:line="240" w:lineRule="auto"/>
-              <w:rPr>
-                <w:rFonts w:ascii="Verdana" w:eastAsia="Times New Roman" w:hAnsi="Verdana" w:cs="Times New Roman"/>
-                <w:sz w:val="21"/>
-                <w:szCs w:val="21"/>
-              </w:rPr>
-            </w:pPr>
-          </w:p>
-        </w:tc>
-        <w:tc>
-          <w:tcPr>
-            <w:tcW w:w="2303" w:type="dxa"/>
-            <w:tcBorders>
-              <w:top w:val="outset" w:sz="6" w:space="0" w:color="auto"/>
-              <w:left w:val="outset" w:sz="6" w:space="0" w:color="auto"/>
-              <w:bottom w:val="outset" w:sz="6" w:space="0" w:color="auto"/>
-              <w:right w:val="outset" w:sz="6" w:space="0" w:color="auto"/>
-            </w:tcBorders>
-            <w:vAlign w:val="center"/>
-            <w:hideMark/>
-          </w:tcPr>
-          <w:p>
-            <w:pPr>
-              <w:spacing w:after="0" w:line="240" w:lineRule="auto"/>
-              <w:rPr>
-                <w:rFonts w:ascii="Verdana" w:eastAsia="Times New Roman" w:hAnsi="Verdana" w:cs="Times New Roman"/>
-                <w:sz w:val="21"/>
-                <w:szCs w:val="21"/>
-              </w:rPr>
-            </w:pPr>
-            <w:proofErr w:type="spellStart"/>
-            <w:r>
-              <w:rPr>
-                <w:rFonts w:ascii="Verdana" w:eastAsia="Times New Roman" w:hAnsi="Verdana" w:cs="Times New Roman"/>
-                <w:sz w:val="21"/>
-                <w:szCs w:val="21"/>
-              </w:rPr>
-              <w:t>ob_parent</w:t>
-            </w:r>
-            <w:proofErr w:type="spellEnd"/>
-            <w:r>
-              <w:rPr>
-                <w:rFonts w:ascii="Verdana" w:eastAsia="Times New Roman" w:hAnsi="Verdana" w:cs="Times New Roman"/>
-                <w:sz w:val="21"/>
-                <w:szCs w:val="21"/>
-              </w:rPr>
-              <w:t>-&gt;</w:t>
-            </w:r>
-            <w:proofErr w:type="spellStart"/>
-            <w:r>
-              <w:rPr>
-                <w:rFonts w:ascii="Verdana" w:eastAsia="Times New Roman" w:hAnsi="Verdana" w:cs="Times New Roman"/>
-                <w:sz w:val="21"/>
-                <w:szCs w:val="21"/>
-              </w:rPr>
-              <w:t>it_child</w:t>
-            </w:r>
-            <w:proofErr w:type="spellEnd"/>
-            <w:r>
-              <w:rPr>
-                <w:rFonts w:ascii="Verdana" w:eastAsia="Times New Roman" w:hAnsi="Verdana" w:cs="Times New Roman"/>
-                <w:sz w:val="21"/>
-                <w:szCs w:val="21"/>
-              </w:rPr>
-              <w:t>++;</w:t>
-            </w:r>
-          </w:p>
-        </w:tc>
-        <w:tc>
-          <w:tcPr>
-            <w:tcW w:w="2303" w:type="dxa"/>
-            <w:tcBorders>
-              <w:top w:val="outset" w:sz="6" w:space="0" w:color="auto"/>
-              <w:left w:val="outset" w:sz="6" w:space="0" w:color="auto"/>
-              <w:bottom w:val="outset" w:sz="6" w:space="0" w:color="auto"/>
-              <w:right w:val="outset" w:sz="6" w:space="0" w:color="auto"/>
-            </w:tcBorders>
-            <w:vAlign w:val="center"/>
-            <w:hideMark/>
-          </w:tcPr>
-          <w:p>
-            <w:pPr>
-              <w:spacing w:after="0" w:line="240" w:lineRule="auto"/>
-              <w:rPr>
-                <w:rFonts w:ascii="Verdana" w:eastAsia="Times New Roman" w:hAnsi="Verdana" w:cs="Times New Roman"/>
-                <w:sz w:val="21"/>
-                <w:szCs w:val="21"/>
-              </w:rPr>
-            </w:pPr>
-            <w:r>
-              <w:rPr>
-                <w:rFonts w:ascii="Verdana" w:eastAsia="Times New Roman" w:hAnsi="Verdana" w:cs="Times New Roman"/>
-                <w:sz w:val="21"/>
-                <w:szCs w:val="21"/>
-              </w:rPr>
-              <w:t>7</w:t>
             </w:r>
           </w:p>
         </w:tc>
@@ -6596,16 +6183,7 @@
           <w:sz w:val="24"/>
           <w:szCs w:val="24"/>
         </w:rPr>
-        <w:t>cl_</w:t>
-      </w:r>
-      <w:proofErr w:type="gramStart"/>
-      <w:r>
-        <w:rPr>
-          <w:rFonts w:ascii="Times New Roman" w:eastAsia="Times New Roman" w:hAnsi="Times New Roman" w:cs="Times New Roman"/>
-          <w:sz w:val="24"/>
-          <w:szCs w:val="24"/>
-        </w:rPr>
-        <w:t>application</w:t>
+        <w:t>cl_application</w:t>
       </w:r>
       <w:proofErr w:type="spellEnd"/>
       <w:r>
@@ -6617,7 +6195,6 @@
         <w:t>::</w:t>
       </w:r>
       <w:proofErr w:type="spellStart"/>
-      <w:proofErr w:type="gramEnd"/>
       <w:r>
         <w:rPr>
           <w:rFonts w:ascii="Times New Roman" w:eastAsia="Times New Roman" w:hAnsi="Times New Roman" w:cs="Times New Roman"/>
@@ -6844,7 +6421,6 @@
                 <w:sz w:val="21"/>
                 <w:szCs w:val="21"/>
               </w:rPr>
-              <w:lastRenderedPageBreak/>
               <w:t>1</w:t>
             </w:r>
           </w:p>
@@ -6908,34 +6484,16 @@
                 <w:sz w:val="21"/>
                 <w:szCs w:val="21"/>
               </w:rPr>
-              <w:t>show_object_</w:t>
-            </w:r>
-            <w:proofErr w:type="gramStart"/>
-            <w:r>
-              <w:rPr>
-                <w:rFonts w:ascii="Verdana" w:eastAsia="Times New Roman" w:hAnsi="Verdana" w:cs="Times New Roman"/>
-                <w:sz w:val="21"/>
-                <w:szCs w:val="21"/>
-              </w:rPr>
-              <w:t>state</w:t>
-            </w:r>
-            <w:proofErr w:type="spellEnd"/>
-            <w:r>
-              <w:rPr>
-                <w:rFonts w:ascii="Verdana" w:eastAsia="Times New Roman" w:hAnsi="Verdana" w:cs="Times New Roman"/>
-                <w:sz w:val="21"/>
-                <w:szCs w:val="21"/>
-              </w:rPr>
-              <w:t>(</w:t>
-            </w:r>
-            <w:proofErr w:type="gramEnd"/>
-            <w:r>
-              <w:rPr>
-                <w:rFonts w:ascii="Verdana" w:eastAsia="Times New Roman" w:hAnsi="Verdana" w:cs="Times New Roman"/>
-                <w:sz w:val="21"/>
-                <w:szCs w:val="21"/>
-              </w:rPr>
-              <w:t>);</w:t>
+              <w:t>show_object_state</w:t>
+            </w:r>
+            <w:proofErr w:type="spellEnd"/>
+            <w:r>
+              <w:rPr>
+                <w:rFonts w:ascii="Verdana" w:eastAsia="Times New Roman" w:hAnsi="Verdana" w:cs="Times New Roman"/>
+                <w:sz w:val="21"/>
+                <w:szCs w:val="21"/>
+              </w:rPr>
+              <w:t>();</w:t>
             </w:r>
           </w:p>
         </w:tc>
@@ -7002,6 +6560,7 @@
                 <w:sz w:val="21"/>
                 <w:szCs w:val="21"/>
               </w:rPr>
+              <w:lastRenderedPageBreak/>
               <w:t>2</w:t>
             </w:r>
           </w:p>
@@ -7127,16 +6686,7 @@
           <w:sz w:val="24"/>
           <w:szCs w:val="24"/>
         </w:rPr>
-        <w:t>cl_</w:t>
-      </w:r>
-      <w:proofErr w:type="gramStart"/>
-      <w:r>
-        <w:rPr>
-          <w:rFonts w:ascii="Times New Roman" w:eastAsia="Times New Roman" w:hAnsi="Times New Roman" w:cs="Times New Roman"/>
-          <w:sz w:val="24"/>
-          <w:szCs w:val="24"/>
-        </w:rPr>
-        <w:t>application</w:t>
+        <w:t>cl_application</w:t>
       </w:r>
       <w:proofErr w:type="spellEnd"/>
       <w:r>
@@ -7148,7 +6698,6 @@
         <w:t>::</w:t>
       </w:r>
       <w:proofErr w:type="spellStart"/>
-      <w:proofErr w:type="gramEnd"/>
       <w:r>
         <w:rPr>
           <w:rFonts w:ascii="Times New Roman" w:eastAsia="Times New Roman" w:hAnsi="Times New Roman" w:cs="Times New Roman"/>
@@ -7649,16 +7198,7 @@
           <w:sz w:val="24"/>
           <w:szCs w:val="24"/>
         </w:rPr>
-        <w:t>cl_</w:t>
-      </w:r>
-      <w:proofErr w:type="gramStart"/>
-      <w:r>
-        <w:rPr>
-          <w:rFonts w:ascii="Times New Roman" w:eastAsia="Times New Roman" w:hAnsi="Times New Roman" w:cs="Times New Roman"/>
-          <w:sz w:val="24"/>
-          <w:szCs w:val="24"/>
-        </w:rPr>
-        <w:t>application</w:t>
+        <w:t>cl_application</w:t>
       </w:r>
       <w:proofErr w:type="spellEnd"/>
       <w:r>
@@ -7670,7 +7210,6 @@
         <w:t>::</w:t>
       </w:r>
       <w:proofErr w:type="spellStart"/>
-      <w:proofErr w:type="gramEnd"/>
       <w:r>
         <w:rPr>
           <w:rFonts w:ascii="Times New Roman" w:eastAsia="Times New Roman" w:hAnsi="Times New Roman" w:cs="Times New Roman"/>
@@ -7999,7 +7538,7 @@
                 <w:sz w:val="21"/>
                 <w:szCs w:val="21"/>
               </w:rPr>
-              <w:t xml:space="preserve"> &lt;&lt; " " &lt;&lt; </w:t>
+              <w:t xml:space="preserve"> &lt;&lt; "  " &lt;&lt; </w:t>
             </w:r>
             <w:proofErr w:type="spellStart"/>
             <w:r>
@@ -8096,16 +7635,7 @@
           <w:sz w:val="24"/>
           <w:szCs w:val="24"/>
         </w:rPr>
-        <w:t>cl_</w:t>
-      </w:r>
-      <w:proofErr w:type="gramStart"/>
-      <w:r>
-        <w:rPr>
-          <w:rFonts w:ascii="Times New Roman" w:eastAsia="Times New Roman" w:hAnsi="Times New Roman" w:cs="Times New Roman"/>
-          <w:sz w:val="24"/>
-          <w:szCs w:val="24"/>
-        </w:rPr>
-        <w:t>application</w:t>
+        <w:t>cl_application</w:t>
       </w:r>
       <w:proofErr w:type="spellEnd"/>
       <w:r>
@@ -8117,7 +7647,6 @@
         <w:t>::</w:t>
       </w:r>
       <w:proofErr w:type="spellStart"/>
-      <w:proofErr w:type="gramEnd"/>
       <w:r>
         <w:rPr>
           <w:rFonts w:ascii="Times New Roman" w:eastAsia="Times New Roman" w:hAnsi="Times New Roman" w:cs="Times New Roman"/>
@@ -8433,7 +7962,6 @@
               <w:t>-&gt;</w:t>
             </w:r>
             <w:proofErr w:type="spellStart"/>
-            <w:proofErr w:type="gramStart"/>
             <w:r>
               <w:rPr>
                 <w:rFonts w:ascii="Verdana" w:eastAsia="Times New Roman" w:hAnsi="Verdana" w:cs="Times New Roman"/>
@@ -8443,7 +7971,6 @@
               <w:t>children.size</w:t>
             </w:r>
             <w:proofErr w:type="spellEnd"/>
-            <w:proofErr w:type="gramEnd"/>
             <w:r>
               <w:rPr>
                 <w:rFonts w:ascii="Verdana" w:eastAsia="Times New Roman" w:hAnsi="Verdana" w:cs="Times New Roman"/>
@@ -9081,7 +8608,6 @@
               <w:t>-&gt;</w:t>
             </w:r>
             <w:proofErr w:type="spellStart"/>
-            <w:proofErr w:type="gramStart"/>
             <w:r>
               <w:rPr>
                 <w:rFonts w:ascii="Verdana" w:eastAsia="Times New Roman" w:hAnsi="Verdana" w:cs="Times New Roman"/>
@@ -9091,7 +8617,6 @@
               <w:t>children.begin</w:t>
             </w:r>
             <w:proofErr w:type="spellEnd"/>
-            <w:proofErr w:type="gramEnd"/>
             <w:r>
               <w:rPr>
                 <w:rFonts w:ascii="Verdana" w:eastAsia="Times New Roman" w:hAnsi="Verdana" w:cs="Times New Roman"/>
@@ -9224,34 +8749,16 @@
                 <w:sz w:val="21"/>
                 <w:szCs w:val="21"/>
               </w:rPr>
-              <w:t>it_</w:t>
-            </w:r>
-            <w:proofErr w:type="gramStart"/>
-            <w:r>
-              <w:rPr>
-                <w:rFonts w:ascii="Verdana" w:eastAsia="Times New Roman" w:hAnsi="Verdana" w:cs="Times New Roman"/>
-                <w:sz w:val="21"/>
-                <w:szCs w:val="21"/>
-              </w:rPr>
-              <w:t>child</w:t>
-            </w:r>
-            <w:proofErr w:type="spellEnd"/>
-            <w:r>
-              <w:rPr>
-                <w:rFonts w:ascii="Verdana" w:eastAsia="Times New Roman" w:hAnsi="Verdana" w:cs="Times New Roman"/>
-                <w:sz w:val="21"/>
-                <w:szCs w:val="21"/>
-              </w:rPr>
-              <w:t xml:space="preserve"> !</w:t>
-            </w:r>
-            <w:proofErr w:type="gramEnd"/>
-            <w:r>
-              <w:rPr>
-                <w:rFonts w:ascii="Verdana" w:eastAsia="Times New Roman" w:hAnsi="Verdana" w:cs="Times New Roman"/>
-                <w:sz w:val="21"/>
-                <w:szCs w:val="21"/>
-              </w:rPr>
-              <w:t xml:space="preserve">= </w:t>
+              <w:t>it_child</w:t>
+            </w:r>
+            <w:proofErr w:type="spellEnd"/>
+            <w:r>
+              <w:rPr>
+                <w:rFonts w:ascii="Verdana" w:eastAsia="Times New Roman" w:hAnsi="Verdana" w:cs="Times New Roman"/>
+                <w:sz w:val="21"/>
+                <w:szCs w:val="21"/>
+              </w:rPr>
+              <w:t xml:space="preserve"> != </w:t>
             </w:r>
             <w:proofErr w:type="spellStart"/>
             <w:r>
@@ -9504,7 +9011,6 @@
               <w:t>-&gt;</w:t>
             </w:r>
             <w:proofErr w:type="spellStart"/>
-            <w:proofErr w:type="gramStart"/>
             <w:r>
               <w:rPr>
                 <w:rFonts w:ascii="Verdana" w:eastAsia="Times New Roman" w:hAnsi="Verdana" w:cs="Times New Roman"/>
@@ -9520,16 +9026,7 @@
                 <w:sz w:val="21"/>
                 <w:szCs w:val="21"/>
               </w:rPr>
-              <w:t>(</w:t>
-            </w:r>
-            <w:proofErr w:type="gramEnd"/>
-            <w:r>
-              <w:rPr>
-                <w:rFonts w:ascii="Verdana" w:eastAsia="Times New Roman" w:hAnsi="Verdana" w:cs="Times New Roman"/>
-                <w:sz w:val="21"/>
-                <w:szCs w:val="21"/>
-              </w:rPr>
-              <w:t>)</w:t>
+              <w:t>()</w:t>
             </w:r>
           </w:p>
         </w:tc>
@@ -9871,7 +9368,6 @@
               <w:t>-&gt;</w:t>
             </w:r>
             <w:proofErr w:type="spellStart"/>
-            <w:proofErr w:type="gramStart"/>
             <w:r>
               <w:rPr>
                 <w:rFonts w:ascii="Verdana" w:eastAsia="Times New Roman" w:hAnsi="Verdana" w:cs="Times New Roman"/>
@@ -9881,7 +9377,6 @@
               <w:t>children.begin</w:t>
             </w:r>
             <w:proofErr w:type="spellEnd"/>
-            <w:proofErr w:type="gramEnd"/>
             <w:r>
               <w:rPr>
                 <w:rFonts w:ascii="Verdana" w:eastAsia="Times New Roman" w:hAnsi="Verdana" w:cs="Times New Roman"/>
@@ -10014,34 +9509,16 @@
                 <w:sz w:val="21"/>
                 <w:szCs w:val="21"/>
               </w:rPr>
-              <w:t>it_</w:t>
-            </w:r>
-            <w:proofErr w:type="gramStart"/>
-            <w:r>
-              <w:rPr>
-                <w:rFonts w:ascii="Verdana" w:eastAsia="Times New Roman" w:hAnsi="Verdana" w:cs="Times New Roman"/>
-                <w:sz w:val="21"/>
-                <w:szCs w:val="21"/>
-              </w:rPr>
-              <w:t>child</w:t>
-            </w:r>
-            <w:proofErr w:type="spellEnd"/>
-            <w:r>
-              <w:rPr>
-                <w:rFonts w:ascii="Verdana" w:eastAsia="Times New Roman" w:hAnsi="Verdana" w:cs="Times New Roman"/>
-                <w:sz w:val="21"/>
-                <w:szCs w:val="21"/>
-              </w:rPr>
-              <w:t xml:space="preserve"> !</w:t>
-            </w:r>
-            <w:proofErr w:type="gramEnd"/>
-            <w:r>
-              <w:rPr>
-                <w:rFonts w:ascii="Verdana" w:eastAsia="Times New Roman" w:hAnsi="Verdana" w:cs="Times New Roman"/>
-                <w:sz w:val="21"/>
-                <w:szCs w:val="21"/>
-              </w:rPr>
-              <w:t xml:space="preserve">= </w:t>
+              <w:t>it_child</w:t>
+            </w:r>
+            <w:proofErr w:type="spellEnd"/>
+            <w:r>
+              <w:rPr>
+                <w:rFonts w:ascii="Verdana" w:eastAsia="Times New Roman" w:hAnsi="Verdana" w:cs="Times New Roman"/>
+                <w:sz w:val="21"/>
+                <w:szCs w:val="21"/>
+              </w:rPr>
+              <w:t xml:space="preserve"> != </w:t>
             </w:r>
             <w:proofErr w:type="spellStart"/>
             <w:r>
@@ -10296,7 +9773,6 @@
               <w:t>-&gt;</w:t>
             </w:r>
             <w:proofErr w:type="spellStart"/>
-            <w:proofErr w:type="gramStart"/>
             <w:r>
               <w:rPr>
                 <w:rFonts w:ascii="Verdana" w:eastAsia="Times New Roman" w:hAnsi="Verdana" w:cs="Times New Roman"/>
@@ -10312,16 +9788,7 @@
                 <w:sz w:val="21"/>
                 <w:szCs w:val="21"/>
               </w:rPr>
-              <w:t>(</w:t>
-            </w:r>
-            <w:proofErr w:type="gramEnd"/>
-            <w:r>
-              <w:rPr>
-                <w:rFonts w:ascii="Verdana" w:eastAsia="Times New Roman" w:hAnsi="Verdana" w:cs="Times New Roman"/>
-                <w:sz w:val="21"/>
-                <w:szCs w:val="21"/>
-              </w:rPr>
-              <w:t>)</w:t>
+              <w:t>()</w:t>
             </w:r>
           </w:p>
         </w:tc>
@@ -10556,16 +10023,7 @@
           <w:sz w:val="24"/>
           <w:szCs w:val="24"/>
         </w:rPr>
-        <w:t>cl_</w:t>
-      </w:r>
-      <w:proofErr w:type="gramStart"/>
-      <w:r>
-        <w:rPr>
-          <w:rFonts w:ascii="Times New Roman" w:eastAsia="Times New Roman" w:hAnsi="Times New Roman" w:cs="Times New Roman"/>
-          <w:sz w:val="24"/>
-          <w:szCs w:val="24"/>
-        </w:rPr>
-        <w:t>base</w:t>
+        <w:t>cl_base</w:t>
       </w:r>
       <w:proofErr w:type="spellEnd"/>
       <w:r>
@@ -10577,7 +10035,6 @@
         <w:t>(</w:t>
       </w:r>
       <w:proofErr w:type="spellStart"/>
-      <w:proofErr w:type="gramEnd"/>
       <w:r>
         <w:rPr>
           <w:rFonts w:ascii="Times New Roman" w:eastAsia="Times New Roman" w:hAnsi="Times New Roman" w:cs="Times New Roman"/>
@@ -10896,19 +10353,9 @@
                 <w:sz w:val="21"/>
                 <w:szCs w:val="21"/>
               </w:rPr>
-              <w:t xml:space="preserve"> </w:t>
-            </w:r>
-            <w:proofErr w:type="gramStart"/>
-            <w:r>
-              <w:rPr>
-                <w:rFonts w:ascii="Verdana" w:eastAsia="Times New Roman" w:hAnsi="Verdana" w:cs="Times New Roman"/>
-                <w:sz w:val="21"/>
-                <w:szCs w:val="21"/>
-              </w:rPr>
-              <w:t>( "</w:t>
-            </w:r>
-            <w:proofErr w:type="spellStart"/>
-            <w:proofErr w:type="gramEnd"/>
+              <w:t xml:space="preserve"> ( "</w:t>
+            </w:r>
+            <w:proofErr w:type="spellStart"/>
             <w:r>
               <w:rPr>
                 <w:rFonts w:ascii="Verdana" w:eastAsia="Times New Roman" w:hAnsi="Verdana" w:cs="Times New Roman"/>
@@ -11066,6 +10513,50 @@
                 <w:szCs w:val="21"/>
               </w:rPr>
             </w:pPr>
+            <w:r>
+              <w:rPr>
+                <w:rFonts w:ascii="Verdana" w:eastAsia="Times New Roman" w:hAnsi="Verdana" w:cs="Times New Roman"/>
+                <w:sz w:val="21"/>
+                <w:szCs w:val="21"/>
+              </w:rPr>
+              <w:t xml:space="preserve">this -&gt; </w:t>
+            </w:r>
+            <w:proofErr w:type="spellStart"/>
+            <w:r>
+              <w:rPr>
+                <w:rFonts w:ascii="Verdana" w:eastAsia="Times New Roman" w:hAnsi="Verdana" w:cs="Times New Roman"/>
+                <w:sz w:val="21"/>
+                <w:szCs w:val="21"/>
+              </w:rPr>
+              <w:t>p_parent</w:t>
+            </w:r>
+            <w:proofErr w:type="spellEnd"/>
+            <w:r>
+              <w:rPr>
+                <w:rFonts w:ascii="Verdana" w:eastAsia="Times New Roman" w:hAnsi="Verdana" w:cs="Times New Roman"/>
+                <w:sz w:val="21"/>
+                <w:szCs w:val="21"/>
+              </w:rPr>
+              <w:t xml:space="preserve"> = </w:t>
+            </w:r>
+            <w:proofErr w:type="spellStart"/>
+            <w:r>
+              <w:rPr>
+                <w:rFonts w:ascii="Verdana" w:eastAsia="Times New Roman" w:hAnsi="Verdana" w:cs="Times New Roman"/>
+                <w:sz w:val="21"/>
+                <w:szCs w:val="21"/>
+              </w:rPr>
+              <w:t>p_parent</w:t>
+            </w:r>
+            <w:proofErr w:type="spellEnd"/>
+            <w:r>
+              <w:rPr>
+                <w:rFonts w:ascii="Verdana" w:eastAsia="Times New Roman" w:hAnsi="Verdana" w:cs="Times New Roman"/>
+                <w:sz w:val="21"/>
+                <w:szCs w:val="21"/>
+              </w:rPr>
+              <w:t>;</w:t>
+            </w:r>
           </w:p>
         </w:tc>
         <w:tc>
@@ -11546,16 +11037,7 @@
           <w:sz w:val="24"/>
           <w:szCs w:val="24"/>
         </w:rPr>
-        <w:t>cl_</w:t>
-      </w:r>
-      <w:proofErr w:type="gramStart"/>
-      <w:r>
-        <w:rPr>
-          <w:rFonts w:ascii="Times New Roman" w:eastAsia="Times New Roman" w:hAnsi="Times New Roman" w:cs="Times New Roman"/>
-          <w:sz w:val="24"/>
-          <w:szCs w:val="24"/>
-        </w:rPr>
-        <w:t>base</w:t>
+        <w:t>cl_base</w:t>
       </w:r>
       <w:proofErr w:type="spellEnd"/>
       <w:r>
@@ -11567,7 +11049,6 @@
         <w:t>::</w:t>
       </w:r>
       <w:proofErr w:type="spellStart"/>
-      <w:proofErr w:type="gramEnd"/>
       <w:r>
         <w:rPr>
           <w:rFonts w:ascii="Times New Roman" w:eastAsia="Times New Roman" w:hAnsi="Times New Roman" w:cs="Times New Roman"/>
@@ -11963,16 +11444,7 @@
           <w:sz w:val="24"/>
           <w:szCs w:val="24"/>
         </w:rPr>
-        <w:t>cl_</w:t>
-      </w:r>
-      <w:proofErr w:type="gramStart"/>
-      <w:r>
-        <w:rPr>
-          <w:rFonts w:ascii="Times New Roman" w:eastAsia="Times New Roman" w:hAnsi="Times New Roman" w:cs="Times New Roman"/>
-          <w:sz w:val="24"/>
-          <w:szCs w:val="24"/>
-        </w:rPr>
-        <w:t>base</w:t>
+        <w:t>cl_base</w:t>
       </w:r>
       <w:proofErr w:type="spellEnd"/>
       <w:r>
@@ -11984,7 +11456,6 @@
         <w:t>::</w:t>
       </w:r>
       <w:proofErr w:type="spellStart"/>
-      <w:proofErr w:type="gramEnd"/>
       <w:r>
         <w:rPr>
           <w:rFonts w:ascii="Times New Roman" w:eastAsia="Times New Roman" w:hAnsi="Times New Roman" w:cs="Times New Roman"/>
@@ -12408,16 +11879,7 @@
           <w:sz w:val="24"/>
           <w:szCs w:val="24"/>
         </w:rPr>
-        <w:t>cl_</w:t>
-      </w:r>
-      <w:proofErr w:type="gramStart"/>
-      <w:r>
-        <w:rPr>
-          <w:rFonts w:ascii="Times New Roman" w:eastAsia="Times New Roman" w:hAnsi="Times New Roman" w:cs="Times New Roman"/>
-          <w:sz w:val="24"/>
-          <w:szCs w:val="24"/>
-        </w:rPr>
-        <w:t>base</w:t>
+        <w:t>cl_base</w:t>
       </w:r>
       <w:proofErr w:type="spellEnd"/>
       <w:r>
@@ -12429,7 +11891,6 @@
         <w:t>::</w:t>
       </w:r>
       <w:proofErr w:type="spellStart"/>
-      <w:proofErr w:type="gramEnd"/>
       <w:r>
         <w:rPr>
           <w:rFonts w:ascii="Times New Roman" w:eastAsia="Times New Roman" w:hAnsi="Times New Roman" w:cs="Times New Roman"/>
@@ -12539,6 +12000,7 @@
                 <w:sz w:val="21"/>
                 <w:szCs w:val="21"/>
               </w:rPr>
+              <w:lastRenderedPageBreak/>
               <w:t xml:space="preserve">№ </w:t>
             </w:r>
             <w:proofErr w:type="spellStart"/>
@@ -12693,7 +12155,6 @@
                 <w:sz w:val="21"/>
                 <w:szCs w:val="21"/>
               </w:rPr>
-              <w:lastRenderedPageBreak/>
               <w:t>1</w:t>
             </w:r>
           </w:p>
@@ -13134,16 +12595,7 @@
           <w:sz w:val="24"/>
           <w:szCs w:val="24"/>
         </w:rPr>
-        <w:t>cl_</w:t>
-      </w:r>
-      <w:proofErr w:type="gramStart"/>
-      <w:r>
-        <w:rPr>
-          <w:rFonts w:ascii="Times New Roman" w:eastAsia="Times New Roman" w:hAnsi="Times New Roman" w:cs="Times New Roman"/>
-          <w:sz w:val="24"/>
-          <w:szCs w:val="24"/>
-        </w:rPr>
-        <w:t>base</w:t>
+        <w:t>cl_base</w:t>
       </w:r>
       <w:proofErr w:type="spellEnd"/>
       <w:r>
@@ -13155,7 +12607,6 @@
         <w:t>::</w:t>
       </w:r>
       <w:proofErr w:type="spellStart"/>
-      <w:proofErr w:type="gramEnd"/>
       <w:r>
         <w:rPr>
           <w:rFonts w:ascii="Times New Roman" w:eastAsia="Times New Roman" w:hAnsi="Times New Roman" w:cs="Times New Roman"/>
@@ -13467,23 +12918,13 @@
               </w:rPr>
             </w:pPr>
             <w:proofErr w:type="spellStart"/>
-            <w:proofErr w:type="gramStart"/>
-            <w:r>
-              <w:rPr>
-                <w:rFonts w:ascii="Verdana" w:eastAsia="Times New Roman" w:hAnsi="Verdana" w:cs="Times New Roman"/>
-                <w:sz w:val="21"/>
-                <w:szCs w:val="21"/>
-              </w:rPr>
-              <w:t>children.push</w:t>
-            </w:r>
-            <w:proofErr w:type="gramEnd"/>
-            <w:r>
-              <w:rPr>
-                <w:rFonts w:ascii="Verdana" w:eastAsia="Times New Roman" w:hAnsi="Verdana" w:cs="Times New Roman"/>
-                <w:sz w:val="21"/>
-                <w:szCs w:val="21"/>
-              </w:rPr>
-              <w:t>_back</w:t>
+            <w:r>
+              <w:rPr>
+                <w:rFonts w:ascii="Verdana" w:eastAsia="Times New Roman" w:hAnsi="Verdana" w:cs="Times New Roman"/>
+                <w:sz w:val="21"/>
+                <w:szCs w:val="21"/>
+              </w:rPr>
+              <w:t>children.push_back</w:t>
             </w:r>
             <w:proofErr w:type="spellEnd"/>
             <w:r>
@@ -13591,16 +13032,7 @@
           <w:sz w:val="24"/>
           <w:szCs w:val="24"/>
         </w:rPr>
-        <w:t>cl_</w:t>
-      </w:r>
-      <w:proofErr w:type="gramStart"/>
-      <w:r>
-        <w:rPr>
-          <w:rFonts w:ascii="Times New Roman" w:eastAsia="Times New Roman" w:hAnsi="Times New Roman" w:cs="Times New Roman"/>
-          <w:sz w:val="24"/>
-          <w:szCs w:val="24"/>
-        </w:rPr>
-        <w:t>base</w:t>
+        <w:t>cl_base</w:t>
       </w:r>
       <w:proofErr w:type="spellEnd"/>
       <w:r>
@@ -13609,16 +13041,7 @@
           <w:sz w:val="24"/>
           <w:szCs w:val="24"/>
         </w:rPr>
-        <w:t xml:space="preserve"> :</w:t>
-      </w:r>
-      <w:proofErr w:type="gramEnd"/>
-      <w:r>
-        <w:rPr>
-          <w:rFonts w:ascii="Times New Roman" w:eastAsia="Times New Roman" w:hAnsi="Times New Roman" w:cs="Times New Roman"/>
-          <w:sz w:val="24"/>
-          <w:szCs w:val="24"/>
-        </w:rPr>
-        <w:t xml:space="preserve">: </w:t>
+        <w:t xml:space="preserve"> :: </w:t>
       </w:r>
       <w:proofErr w:type="spellStart"/>
       <w:r>
@@ -13902,7 +13325,6 @@
               <w:t>if (</w:t>
             </w:r>
             <w:proofErr w:type="spellStart"/>
-            <w:proofErr w:type="gramStart"/>
             <w:r>
               <w:rPr>
                 <w:rFonts w:ascii="Verdana" w:eastAsia="Times New Roman" w:hAnsi="Verdana" w:cs="Times New Roman"/>
@@ -13912,7 +13334,6 @@
               <w:t>children.size</w:t>
             </w:r>
             <w:proofErr w:type="spellEnd"/>
-            <w:proofErr w:type="gramEnd"/>
             <w:r>
               <w:rPr>
                 <w:rFonts w:ascii="Verdana" w:eastAsia="Times New Roman" w:hAnsi="Verdana" w:cs="Times New Roman"/>
@@ -14200,7 +13621,6 @@
               <w:t xml:space="preserve"> = </w:t>
             </w:r>
             <w:proofErr w:type="spellStart"/>
-            <w:proofErr w:type="gramStart"/>
             <w:r>
               <w:rPr>
                 <w:rFonts w:ascii="Verdana" w:eastAsia="Times New Roman" w:hAnsi="Verdana" w:cs="Times New Roman"/>
@@ -14210,7 +13630,6 @@
               <w:t>children.begin</w:t>
             </w:r>
             <w:proofErr w:type="spellEnd"/>
-            <w:proofErr w:type="gramEnd"/>
             <w:r>
               <w:rPr>
                 <w:rFonts w:ascii="Verdana" w:eastAsia="Times New Roman" w:hAnsi="Verdana" w:cs="Times New Roman"/>
@@ -14326,34 +13745,16 @@
                 <w:sz w:val="21"/>
                 <w:szCs w:val="21"/>
               </w:rPr>
-              <w:t>it_</w:t>
-            </w:r>
-            <w:proofErr w:type="gramStart"/>
-            <w:r>
-              <w:rPr>
-                <w:rFonts w:ascii="Verdana" w:eastAsia="Times New Roman" w:hAnsi="Verdana" w:cs="Times New Roman"/>
-                <w:sz w:val="21"/>
-                <w:szCs w:val="21"/>
-              </w:rPr>
-              <w:t>child</w:t>
-            </w:r>
-            <w:proofErr w:type="spellEnd"/>
-            <w:r>
-              <w:rPr>
-                <w:rFonts w:ascii="Verdana" w:eastAsia="Times New Roman" w:hAnsi="Verdana" w:cs="Times New Roman"/>
-                <w:sz w:val="21"/>
-                <w:szCs w:val="21"/>
-              </w:rPr>
-              <w:t xml:space="preserve"> !</w:t>
-            </w:r>
-            <w:proofErr w:type="gramEnd"/>
-            <w:r>
-              <w:rPr>
-                <w:rFonts w:ascii="Verdana" w:eastAsia="Times New Roman" w:hAnsi="Verdana" w:cs="Times New Roman"/>
-                <w:sz w:val="21"/>
-                <w:szCs w:val="21"/>
-              </w:rPr>
-              <w:t xml:space="preserve">= </w:t>
+              <w:t>it_child</w:t>
+            </w:r>
+            <w:proofErr w:type="spellEnd"/>
+            <w:r>
+              <w:rPr>
+                <w:rFonts w:ascii="Verdana" w:eastAsia="Times New Roman" w:hAnsi="Verdana" w:cs="Times New Roman"/>
+                <w:sz w:val="21"/>
+                <w:szCs w:val="21"/>
+              </w:rPr>
+              <w:t xml:space="preserve"> != </w:t>
             </w:r>
             <w:proofErr w:type="spellStart"/>
             <w:r>
@@ -14499,7 +13900,6 @@
               <w:t xml:space="preserve"> == </w:t>
             </w:r>
             <w:proofErr w:type="spellStart"/>
-            <w:proofErr w:type="gramStart"/>
             <w:r>
               <w:rPr>
                 <w:rFonts w:ascii="Verdana" w:eastAsia="Times New Roman" w:hAnsi="Verdana" w:cs="Times New Roman"/>
@@ -14515,16 +13915,7 @@
                 <w:sz w:val="21"/>
                 <w:szCs w:val="21"/>
               </w:rPr>
-              <w:t>(</w:t>
-            </w:r>
-            <w:proofErr w:type="gramEnd"/>
-            <w:r>
-              <w:rPr>
-                <w:rFonts w:ascii="Verdana" w:eastAsia="Times New Roman" w:hAnsi="Verdana" w:cs="Times New Roman"/>
-                <w:sz w:val="21"/>
-                <w:szCs w:val="21"/>
-              </w:rPr>
-              <w:t>)</w:t>
+              <w:t>()</w:t>
             </w:r>
           </w:p>
         </w:tc>
@@ -15044,7 +14435,7 @@
                 <w:sz w:val="21"/>
                 <w:szCs w:val="21"/>
               </w:rPr>
-              <w:t>4</w:t>
+              <w:t>3</w:t>
             </w:r>
           </w:p>
         </w:tc>
@@ -15206,25 +14597,7 @@
           <w:sz w:val="24"/>
           <w:szCs w:val="24"/>
         </w:rPr>
-        <w:t xml:space="preserve">int </w:t>
-      </w:r>
-      <w:proofErr w:type="gramStart"/>
-      <w:r>
-        <w:rPr>
-          <w:rFonts w:ascii="Times New Roman" w:eastAsia="Times New Roman" w:hAnsi="Times New Roman" w:cs="Times New Roman"/>
-          <w:sz w:val="24"/>
-          <w:szCs w:val="24"/>
-        </w:rPr>
-        <w:t>main(</w:t>
-      </w:r>
-      <w:proofErr w:type="gramEnd"/>
-      <w:r>
-        <w:rPr>
-          <w:rFonts w:ascii="Times New Roman" w:eastAsia="Times New Roman" w:hAnsi="Times New Roman" w:cs="Times New Roman"/>
-          <w:sz w:val="24"/>
-          <w:szCs w:val="24"/>
-        </w:rPr>
-        <w:t>) </w:t>
+        <w:t>int main() </w:t>
       </w:r>
     </w:p>
     <w:tbl>
@@ -15556,6 +14929,7 @@
                 <w:sz w:val="21"/>
                 <w:szCs w:val="21"/>
               </w:rPr>
+              <w:lastRenderedPageBreak/>
               <w:t>2</w:t>
             </w:r>
           </w:p>
@@ -15687,7 +15061,6 @@
                 <w:sz w:val="21"/>
                 <w:szCs w:val="21"/>
               </w:rPr>
-              <w:lastRenderedPageBreak/>
               <w:t>3</w:t>
             </w:r>
           </w:p>
@@ -15892,25 +15265,7 @@
                 <w:sz w:val="21"/>
                 <w:szCs w:val="21"/>
               </w:rPr>
-              <w:t>ob_</w:t>
-            </w:r>
-            <w:proofErr w:type="gramStart"/>
-            <w:r>
-              <w:rPr>
-                <w:rFonts w:ascii="Verdana" w:eastAsia="Times New Roman" w:hAnsi="Verdana" w:cs="Times New Roman"/>
-                <w:sz w:val="21"/>
-                <w:szCs w:val="21"/>
-              </w:rPr>
-              <w:t>application.bild</w:t>
-            </w:r>
-            <w:proofErr w:type="gramEnd"/>
-            <w:r>
-              <w:rPr>
-                <w:rFonts w:ascii="Verdana" w:eastAsia="Times New Roman" w:hAnsi="Verdana" w:cs="Times New Roman"/>
-                <w:sz w:val="21"/>
-                <w:szCs w:val="21"/>
-              </w:rPr>
-              <w:t>_tree_objects</w:t>
+              <w:t>ob_application.bild_tree_objects</w:t>
             </w:r>
             <w:proofErr w:type="spellEnd"/>
             <w:r>
@@ -16049,25 +15404,7 @@
                 <w:sz w:val="21"/>
                 <w:szCs w:val="21"/>
               </w:rPr>
-              <w:t>ob_</w:t>
-            </w:r>
-            <w:proofErr w:type="gramStart"/>
-            <w:r>
-              <w:rPr>
-                <w:rFonts w:ascii="Verdana" w:eastAsia="Times New Roman" w:hAnsi="Verdana" w:cs="Times New Roman"/>
-                <w:sz w:val="21"/>
-                <w:szCs w:val="21"/>
-              </w:rPr>
-              <w:t>application.exec</w:t>
-            </w:r>
-            <w:proofErr w:type="gramEnd"/>
-            <w:r>
-              <w:rPr>
-                <w:rFonts w:ascii="Verdana" w:eastAsia="Times New Roman" w:hAnsi="Verdana" w:cs="Times New Roman"/>
-                <w:sz w:val="21"/>
-                <w:szCs w:val="21"/>
-              </w:rPr>
-              <w:t>_app</w:t>
+              <w:t>ob_application.exec_app</w:t>
             </w:r>
             <w:proofErr w:type="spellEnd"/>
             <w:r>
@@ -16131,7 +15468,7 @@
 </file>
 
 <file path=word/styles.xml><?xml version="1.0" encoding="utf-8"?>
-<w:styles xmlns:mc="http://schemas.openxmlformats.org/markup-compatibility/2006" xmlns:r="http://schemas.openxmlformats.org/officeDocument/2006/relationships" xmlns:w="http://schemas.openxmlformats.org/wordprocessingml/2006/main" xmlns:w14="http://schemas.microsoft.com/office/word/2010/wordml" xmlns:w15="http://schemas.microsoft.com/office/word/2012/wordml" xmlns:w16cid="http://schemas.microsoft.com/office/word/2016/wordml/cid" xmlns:w16se="http://schemas.microsoft.com/office/word/2015/wordml/symex" mc:Ignorable="w14 w15 w16se w16cid">
+<w:styles xmlns:mc="http://schemas.openxmlformats.org/markup-compatibility/2006" xmlns:r="http://schemas.openxmlformats.org/officeDocument/2006/relationships" xmlns:w="http://schemas.openxmlformats.org/wordprocessingml/2006/main" xmlns:w14="http://schemas.microsoft.com/office/word/2010/wordml" xmlns:w15="http://schemas.microsoft.com/office/word/2012/wordml" xmlns:w16cex="http://schemas.microsoft.com/office/word/2018/wordml/cex" xmlns:w16cid="http://schemas.microsoft.com/office/word/2016/wordml/cid" xmlns:w16="http://schemas.microsoft.com/office/word/2018/wordml" xmlns:w16se="http://schemas.microsoft.com/office/word/2015/wordml/symex" mc:Ignorable="w14 w15 w16se w16cid w16 w16cex">
   <w:docDefaults>
     <w:rPrDefault>
       <w:rPr>

</xml_diff>